<commit_message>
Corrected some minnor errors in create and update report
</commit_message>
<xml_diff>
--- a/reports/Student #2/D03-Analysis Report(Student 2).docx
+++ b/reports/Student #2/D03-Analysis Report(Student 2).docx
@@ -1870,14 +1870,7 @@
           <w:rFonts w:eastAsiaTheme="minorEastAsia"/>
           <w:color w:val="000000" w:themeColor="text1"/>
         </w:rPr>
-        <w:t>3</w:t>
-      </w:r>
-      <w:r>
-        <w:rPr>
-          <w:rFonts w:eastAsiaTheme="minorEastAsia"/>
-          <w:color w:val="000000" w:themeColor="text1"/>
-        </w:rPr>
-        <w:t xml:space="preserve"> del estudiante 2 perteneciente al grupo</w:t>
+        <w:t>3 del estudiante 2 perteneciente al grupo</w:t>
       </w:r>
       <w:r>
         <w:rPr>
@@ -2415,21 +2408,7 @@
           <w:rFonts w:eastAsiaTheme="minorEastAsia"/>
           <w:color w:val="000000" w:themeColor="text1"/>
         </w:rPr>
-        <w:t xml:space="preserve">ontinuación, se analizarán los requisitos </w:t>
-      </w:r>
-      <w:r>
-        <w:rPr>
-          <w:rFonts w:eastAsiaTheme="minorEastAsia"/>
-          <w:color w:val="000000" w:themeColor="text1"/>
-        </w:rPr>
-        <w:t xml:space="preserve">6,7,8,17,18 y 19 </w:t>
-      </w:r>
-      <w:r>
-        <w:rPr>
-          <w:rFonts w:eastAsiaTheme="minorEastAsia"/>
-          <w:color w:val="000000" w:themeColor="text1"/>
-        </w:rPr>
-        <w:t>del D02 perteneciente al estudiante número 2.</w:t>
+        <w:t>ontinuación, se analizarán los requisitos 6,7,8,17,18 y 19 del D02 perteneciente al estudiante número 2.</w:t>
       </w:r>
     </w:p>
     <w:p>
@@ -2511,15 +2490,7 @@
           <w:u w:val="single"/>
           <w:lang w:val="en-US"/>
         </w:rPr>
-        <w:t>:</w:t>
-      </w:r>
-      <w:r>
-        <w:rPr>
-          <w:color w:val="C00000"/>
-          <w:u w:val="single"/>
-          <w:lang w:val="en-US"/>
-        </w:rPr>
-        <w:t xml:space="preserve"> </w:t>
+        <w:t xml:space="preserve">: </w:t>
       </w:r>
       <w:r>
         <w:rPr>
@@ -2685,21 +2656,7 @@
           <w:rFonts w:asciiTheme="majorHAnsi" w:hAnsiTheme="majorHAnsi" w:cstheme="majorHAnsi"/>
           <w:lang w:val="en-US"/>
         </w:rPr>
-        <w:t xml:space="preserve"> can be updated or</w:t>
-      </w:r>
-      <w:r>
-        <w:rPr>
-          <w:rFonts w:asciiTheme="majorHAnsi" w:hAnsiTheme="majorHAnsi" w:cstheme="majorHAnsi"/>
-          <w:lang w:val="en-US"/>
-        </w:rPr>
-        <w:t xml:space="preserve"> </w:t>
-      </w:r>
-      <w:r>
-        <w:rPr>
-          <w:rFonts w:asciiTheme="majorHAnsi" w:hAnsiTheme="majorHAnsi" w:cstheme="majorHAnsi"/>
-          <w:lang w:val="en-US"/>
-        </w:rPr>
-        <w:t xml:space="preserve">deleted </w:t>
+        <w:t xml:space="preserve"> can be updated or deleted </w:t>
       </w:r>
       <w:proofErr w:type="gramStart"/>
       <w:r>
@@ -2731,35 +2688,7 @@
           <w:rFonts w:asciiTheme="majorHAnsi" w:hAnsiTheme="majorHAnsi" w:cstheme="majorHAnsi"/>
           <w:lang w:val="en-US"/>
         </w:rPr>
-        <w:t xml:space="preserve"> to be</w:t>
-      </w:r>
-      <w:r>
-        <w:rPr>
-          <w:rFonts w:asciiTheme="majorHAnsi" w:hAnsiTheme="majorHAnsi" w:cstheme="majorHAnsi"/>
-          <w:lang w:val="en-US"/>
-        </w:rPr>
-        <w:t xml:space="preserve"> </w:t>
-      </w:r>
-      <w:r>
-        <w:rPr>
-          <w:rFonts w:asciiTheme="majorHAnsi" w:hAnsiTheme="majorHAnsi" w:cstheme="majorHAnsi"/>
-          <w:lang w:val="en-US"/>
-        </w:rPr>
-        <w:t>published, the sum of all budgets cannot exceed the total cost of the</w:t>
-      </w:r>
-      <w:r>
-        <w:rPr>
-          <w:rFonts w:asciiTheme="majorHAnsi" w:hAnsiTheme="majorHAnsi" w:cstheme="majorHAnsi"/>
-          <w:lang w:val="en-US"/>
-        </w:rPr>
-        <w:t xml:space="preserve"> </w:t>
-      </w:r>
-      <w:r>
-        <w:rPr>
-          <w:rFonts w:asciiTheme="majorHAnsi" w:hAnsiTheme="majorHAnsi" w:cstheme="majorHAnsi"/>
-          <w:lang w:val="en-US"/>
-        </w:rPr>
-        <w:t xml:space="preserve">corresponding </w:t>
+        <w:t xml:space="preserve"> to be published, the sum of all budgets cannot exceed the total cost of the corresponding </w:t>
       </w:r>
       <w:r>
         <w:rPr>
@@ -3564,10 +3493,7 @@
               <w:t xml:space="preserve">- Mayor </w:t>
             </w:r>
             <w:r>
-              <w:t>r</w:t>
-            </w:r>
-            <w:r>
-              <w:t>iesgo de errores administrativos y contables</w:t>
+              <w:t>riesgo de errores administrativos y contables</w:t>
             </w:r>
           </w:p>
         </w:tc>
@@ -3600,310 +3526,287 @@
                 <w:b w:val="0"/>
                 <w:bCs w:val="0"/>
               </w:rPr>
-              <w:t>instantiation</w:t>
-            </w:r>
+              <w:t>instantiationMoment</w:t>
+            </w:r>
+            <w:proofErr w:type="spellEnd"/>
             <w:r>
               <w:rPr>
                 <w:b w:val="0"/>
                 <w:bCs w:val="0"/>
               </w:rPr>
-              <w:t>Moment</w:t>
+              <w:t>?</w:t>
+            </w:r>
+          </w:p>
+        </w:tc>
+        <w:tc>
+          <w:tcPr>
+            <w:tcW w:w="2275" w:type="dxa"/>
+          </w:tcPr>
+          <w:p>
+            <w:pPr>
+              <w:pStyle w:val="Prrafodelista"/>
+              <w:ind w:left="0"/>
+              <w:cnfStyle w:val="000000000000" w:firstRow="0" w:lastRow="0" w:firstColumn="0" w:lastColumn="0" w:oddVBand="0" w:evenVBand="0" w:oddHBand="0" w:evenHBand="0" w:firstRowFirstColumn="0" w:firstRowLastColumn="0" w:lastRowFirstColumn="0" w:lastRowLastColumn="0"/>
+            </w:pPr>
+            <w:r>
+              <w:rPr>
+                <w:b/>
+                <w:bCs/>
+              </w:rPr>
+              <w:t>Opción 1</w:t>
+            </w:r>
+            <w:r>
+              <w:t>:</w:t>
+            </w:r>
+            <w:r>
+              <w:t>Permitir que el cliente ponga la fecha y el momento que quiera.</w:t>
+            </w:r>
+          </w:p>
+          <w:p>
+            <w:pPr>
+              <w:pStyle w:val="Prrafodelista"/>
+              <w:ind w:left="0"/>
+              <w:cnfStyle w:val="000000000000" w:firstRow="0" w:lastRow="0" w:firstColumn="0" w:lastColumn="0" w:oddVBand="0" w:evenVBand="0" w:oddHBand="0" w:evenHBand="0" w:firstRowFirstColumn="0" w:firstRowLastColumn="0" w:lastRowFirstColumn="0" w:lastRowLastColumn="0"/>
+            </w:pPr>
+            <w:r>
+              <w:rPr>
+                <w:b/>
+                <w:bCs/>
+              </w:rPr>
+              <w:t>Opción 2:</w:t>
+            </w:r>
+            <w:r>
+              <w:t>Establecer el momento actual en el que se encuentra el equipo.</w:t>
+            </w:r>
+          </w:p>
+          <w:p>
+            <w:pPr>
+              <w:pStyle w:val="Prrafodelista"/>
+              <w:ind w:left="0"/>
+              <w:cnfStyle w:val="000000000000" w:firstRow="0" w:lastRow="0" w:firstColumn="0" w:lastColumn="0" w:oddVBand="0" w:evenVBand="0" w:oddHBand="0" w:evenHBand="0" w:firstRowFirstColumn="0" w:firstRowLastColumn="0" w:lastRowFirstColumn="0" w:lastRowLastColumn="0"/>
+            </w:pPr>
+          </w:p>
+        </w:tc>
+        <w:tc>
+          <w:tcPr>
+            <w:tcW w:w="3155" w:type="dxa"/>
+          </w:tcPr>
+          <w:p>
+            <w:pPr>
+              <w:pStyle w:val="Prrafodelista"/>
+              <w:ind w:left="0"/>
+              <w:cnfStyle w:val="000000000000" w:firstRow="0" w:lastRow="0" w:firstColumn="0" w:lastColumn="0" w:oddVBand="0" w:evenVBand="0" w:oddHBand="0" w:evenHBand="0" w:firstRowFirstColumn="0" w:firstRowLastColumn="0" w:lastRowFirstColumn="0" w:lastRowLastColumn="0"/>
+              <w:rPr>
+                <w:b/>
+                <w:bCs/>
+              </w:rPr>
+            </w:pPr>
+            <w:r>
+              <w:rPr>
+                <w:b/>
+                <w:bCs/>
+              </w:rPr>
+              <w:t>Opción 1:</w:t>
+            </w:r>
+          </w:p>
+          <w:p>
+            <w:pPr>
+              <w:pStyle w:val="Prrafodelista"/>
+              <w:ind w:left="0"/>
+              <w:cnfStyle w:val="000000000000" w:firstRow="0" w:lastRow="0" w:firstColumn="0" w:lastColumn="0" w:oddVBand="0" w:evenVBand="0" w:oddHBand="0" w:evenHBand="0" w:firstRowFirstColumn="0" w:firstRowLastColumn="0" w:lastRowFirstColumn="0" w:lastRowLastColumn="0"/>
+            </w:pPr>
+            <w:r>
+              <w:t>-</w:t>
+            </w:r>
+            <w:r>
+              <w:t>Mayor libertad.</w:t>
+            </w:r>
+          </w:p>
+          <w:p>
+            <w:pPr>
+              <w:pStyle w:val="Prrafodelista"/>
+              <w:ind w:left="0"/>
+              <w:cnfStyle w:val="000000000000" w:firstRow="0" w:lastRow="0" w:firstColumn="0" w:lastColumn="0" w:oddVBand="0" w:evenVBand="0" w:oddHBand="0" w:evenHBand="0" w:firstRowFirstColumn="0" w:firstRowLastColumn="0" w:lastRowFirstColumn="0" w:lastRowLastColumn="0"/>
+            </w:pPr>
+            <w:r>
+              <w:t>-El usuario puede elegir una fecha y hora diferente a la actual, en caso de que fuera necesario.</w:t>
+            </w:r>
+          </w:p>
+          <w:p>
+            <w:pPr>
+              <w:pStyle w:val="Prrafodelista"/>
+              <w:ind w:left="0"/>
+              <w:cnfStyle w:val="000000000000" w:firstRow="0" w:lastRow="0" w:firstColumn="0" w:lastColumn="0" w:oddVBand="0" w:evenVBand="0" w:oddHBand="0" w:evenHBand="0" w:firstRowFirstColumn="0" w:firstRowLastColumn="0" w:lastRowFirstColumn="0" w:lastRowLastColumn="0"/>
+              <w:rPr>
+                <w:b/>
+                <w:bCs/>
+              </w:rPr>
+            </w:pPr>
+            <w:r>
+              <w:rPr>
+                <w:b/>
+                <w:bCs/>
+              </w:rPr>
+              <w:t xml:space="preserve">Opción </w:t>
+            </w:r>
+            <w:r>
+              <w:rPr>
+                <w:b/>
+                <w:bCs/>
+              </w:rPr>
+              <w:t>2</w:t>
+            </w:r>
+            <w:r>
+              <w:rPr>
+                <w:b/>
+                <w:bCs/>
+              </w:rPr>
+              <w:t>:</w:t>
+            </w:r>
+          </w:p>
+          <w:p>
+            <w:pPr>
+              <w:pStyle w:val="Prrafodelista"/>
+              <w:ind w:left="0"/>
+              <w:cnfStyle w:val="000000000000" w:firstRow="0" w:lastRow="0" w:firstColumn="0" w:lastColumn="0" w:oddVBand="0" w:evenVBand="0" w:oddHBand="0" w:evenHBand="0" w:firstRowFirstColumn="0" w:firstRowLastColumn="0" w:lastRowFirstColumn="0" w:lastRowLastColumn="0"/>
+            </w:pPr>
+            <w:r>
+              <w:t>-</w:t>
+            </w:r>
+            <w:r>
+              <w:t>Tiene más sentido con respecto a la propia definición del atributo.</w:t>
+            </w:r>
+          </w:p>
+          <w:p>
+            <w:pPr>
+              <w:pStyle w:val="Prrafodelista"/>
+              <w:ind w:left="0"/>
+              <w:cnfStyle w:val="000000000000" w:firstRow="0" w:lastRow="0" w:firstColumn="0" w:lastColumn="0" w:oddVBand="0" w:evenVBand="0" w:oddHBand="0" w:evenHBand="0" w:firstRowFirstColumn="0" w:firstRowLastColumn="0" w:lastRowFirstColumn="0" w:lastRowLastColumn="0"/>
+            </w:pPr>
+            <w:r>
+              <w:lastRenderedPageBreak/>
+              <w:t>-Más simple, el usuario no tendría que rellenar nada.</w:t>
+            </w:r>
+          </w:p>
+          <w:p>
+            <w:pPr>
+              <w:pStyle w:val="Prrafodelista"/>
+              <w:ind w:left="0"/>
+              <w:cnfStyle w:val="000000000000" w:firstRow="0" w:lastRow="0" w:firstColumn="0" w:lastColumn="0" w:oddVBand="0" w:evenVBand="0" w:oddHBand="0" w:evenHBand="0" w:firstRowFirstColumn="0" w:firstRowLastColumn="0" w:lastRowFirstColumn="0" w:lastRowLastColumn="0"/>
+            </w:pPr>
+          </w:p>
+        </w:tc>
+        <w:tc>
+          <w:tcPr>
+            <w:tcW w:w="3827" w:type="dxa"/>
+          </w:tcPr>
+          <w:p>
+            <w:pPr>
+              <w:pStyle w:val="Prrafodelista"/>
+              <w:ind w:left="0"/>
+              <w:cnfStyle w:val="000000000000" w:firstRow="0" w:lastRow="0" w:firstColumn="0" w:lastColumn="0" w:oddVBand="0" w:evenVBand="0" w:oddHBand="0" w:evenHBand="0" w:firstRowFirstColumn="0" w:firstRowLastColumn="0" w:lastRowFirstColumn="0" w:lastRowLastColumn="0"/>
+              <w:rPr>
+                <w:b/>
+                <w:bCs/>
+              </w:rPr>
+            </w:pPr>
+            <w:r>
+              <w:rPr>
+                <w:b/>
+                <w:bCs/>
+              </w:rPr>
+              <w:lastRenderedPageBreak/>
+              <w:t>Opción 1:</w:t>
+            </w:r>
+          </w:p>
+          <w:p>
+            <w:pPr>
+              <w:cnfStyle w:val="000000000000" w:firstRow="0" w:lastRow="0" w:firstColumn="0" w:lastColumn="0" w:oddVBand="0" w:evenVBand="0" w:oddHBand="0" w:evenHBand="0" w:firstRowFirstColumn="0" w:firstRowLastColumn="0" w:lastRowFirstColumn="0" w:lastRowLastColumn="0"/>
+            </w:pPr>
+            <w:r>
+              <w:t xml:space="preserve">-No tiene sentido usar una fecha y hora diferente a las de la creación del contrato para el </w:t>
+            </w:r>
+            <w:proofErr w:type="spellStart"/>
+            <w:r>
+              <w:t>instantiationMoment</w:t>
             </w:r>
             <w:proofErr w:type="spellEnd"/>
-            <w:r>
+          </w:p>
+          <w:p>
+            <w:pPr>
+              <w:cnfStyle w:val="000000000000" w:firstRow="0" w:lastRow="0" w:firstColumn="0" w:lastColumn="0" w:oddVBand="0" w:evenVBand="0" w:oddHBand="0" w:evenHBand="0" w:firstRowFirstColumn="0" w:firstRowLastColumn="0" w:lastRowFirstColumn="0" w:lastRowLastColumn="0"/>
+            </w:pPr>
+            <w:r>
+              <w:t>-Más complicado, el usuario deberá conocer el formato del atributo para poder introducirlo sin que cause errores.</w:t>
+            </w:r>
+          </w:p>
+          <w:p>
+            <w:pPr>
+              <w:pStyle w:val="Prrafodelista"/>
+              <w:ind w:left="0"/>
+              <w:cnfStyle w:val="000000000000" w:firstRow="0" w:lastRow="0" w:firstColumn="0" w:lastColumn="0" w:oddVBand="0" w:evenVBand="0" w:oddHBand="0" w:evenHBand="0" w:firstRowFirstColumn="0" w:firstRowLastColumn="0" w:lastRowFirstColumn="0" w:lastRowLastColumn="0"/>
+              <w:rPr>
+                <w:b/>
+                <w:bCs/>
+              </w:rPr>
+            </w:pPr>
+            <w:r>
+              <w:rPr>
+                <w:b/>
+                <w:bCs/>
+              </w:rPr>
+              <w:t xml:space="preserve">Opción </w:t>
+            </w:r>
+            <w:r>
+              <w:rPr>
+                <w:b/>
+                <w:bCs/>
+              </w:rPr>
+              <w:t>2</w:t>
+            </w:r>
+            <w:r>
+              <w:rPr>
+                <w:b/>
+                <w:bCs/>
+              </w:rPr>
+              <w:t>:</w:t>
+            </w:r>
+          </w:p>
+          <w:p>
+            <w:pPr>
+              <w:pStyle w:val="Prrafodelista"/>
+              <w:ind w:left="0"/>
+              <w:cnfStyle w:val="000000000000" w:firstRow="0" w:lastRow="0" w:firstColumn="0" w:lastColumn="0" w:oddVBand="0" w:evenVBand="0" w:oddHBand="0" w:evenHBand="0" w:firstRowFirstColumn="0" w:firstRowLastColumn="0" w:lastRowFirstColumn="0" w:lastRowLastColumn="0"/>
+            </w:pPr>
+            <w:r>
+              <w:t>-</w:t>
+            </w:r>
+            <w:r>
+              <w:t>Menor libertad.</w:t>
+            </w:r>
+          </w:p>
+        </w:tc>
+      </w:tr>
+      <w:tr>
+        <w:tc>
+          <w:tcPr>
+            <w:cnfStyle w:val="001000000000" w:firstRow="0" w:lastRow="0" w:firstColumn="1" w:lastColumn="0" w:oddVBand="0" w:evenVBand="0" w:oddHBand="0" w:evenHBand="0" w:firstRowFirstColumn="0" w:firstRowLastColumn="0" w:lastRowFirstColumn="0" w:lastRowLastColumn="0"/>
+            <w:tcW w:w="2368" w:type="dxa"/>
+          </w:tcPr>
+          <w:p>
+            <w:pPr>
+              <w:pStyle w:val="Prrafodelista"/>
+              <w:ind w:left="0"/>
               <w:rPr>
                 <w:b w:val="0"/>
                 <w:bCs w:val="0"/>
               </w:rPr>
-              <w:t>?</w:t>
-            </w:r>
-          </w:p>
-        </w:tc>
-        <w:tc>
-          <w:tcPr>
-            <w:tcW w:w="2275" w:type="dxa"/>
-          </w:tcPr>
-          <w:p>
-            <w:pPr>
-              <w:pStyle w:val="Prrafodelista"/>
-              <w:ind w:left="0"/>
-              <w:cnfStyle w:val="000000000000" w:firstRow="0" w:lastRow="0" w:firstColumn="0" w:lastColumn="0" w:oddVBand="0" w:evenVBand="0" w:oddHBand="0" w:evenHBand="0" w:firstRowFirstColumn="0" w:firstRowLastColumn="0" w:lastRowFirstColumn="0" w:lastRowLastColumn="0"/>
-            </w:pPr>
-            <w:r>
-              <w:rPr>
-                <w:b/>
-                <w:bCs/>
-              </w:rPr>
-              <w:t>Opción 1</w:t>
-            </w:r>
-            <w:r>
-              <w:t>:</w:t>
-            </w:r>
-            <w:r>
-              <w:t>Permitir que el cliente ponga la fecha y el momento que quiera.</w:t>
-            </w:r>
-          </w:p>
-          <w:p>
-            <w:pPr>
-              <w:pStyle w:val="Prrafodelista"/>
-              <w:ind w:left="0"/>
-              <w:cnfStyle w:val="000000000000" w:firstRow="0" w:lastRow="0" w:firstColumn="0" w:lastColumn="0" w:oddVBand="0" w:evenVBand="0" w:oddHBand="0" w:evenHBand="0" w:firstRowFirstColumn="0" w:firstRowLastColumn="0" w:lastRowFirstColumn="0" w:lastRowLastColumn="0"/>
-            </w:pPr>
-            <w:r>
-              <w:rPr>
-                <w:b/>
-                <w:bCs/>
-              </w:rPr>
-              <w:t>Opción 2:</w:t>
-            </w:r>
-            <w:r>
-              <w:t>Establecer el momento actual en el que se encuentra el equipo.</w:t>
-            </w:r>
-          </w:p>
-          <w:p>
-            <w:pPr>
-              <w:pStyle w:val="Prrafodelista"/>
-              <w:ind w:left="0"/>
-              <w:cnfStyle w:val="000000000000" w:firstRow="0" w:lastRow="0" w:firstColumn="0" w:lastColumn="0" w:oddVBand="0" w:evenVBand="0" w:oddHBand="0" w:evenHBand="0" w:firstRowFirstColumn="0" w:firstRowLastColumn="0" w:lastRowFirstColumn="0" w:lastRowLastColumn="0"/>
-            </w:pPr>
-          </w:p>
-        </w:tc>
-        <w:tc>
-          <w:tcPr>
-            <w:tcW w:w="3155" w:type="dxa"/>
-          </w:tcPr>
-          <w:p>
-            <w:pPr>
-              <w:pStyle w:val="Prrafodelista"/>
-              <w:ind w:left="0"/>
-              <w:cnfStyle w:val="000000000000" w:firstRow="0" w:lastRow="0" w:firstColumn="0" w:lastColumn="0" w:oddVBand="0" w:evenVBand="0" w:oddHBand="0" w:evenHBand="0" w:firstRowFirstColumn="0" w:firstRowLastColumn="0" w:lastRowFirstColumn="0" w:lastRowLastColumn="0"/>
-              <w:rPr>
-                <w:b/>
-                <w:bCs/>
-              </w:rPr>
-            </w:pPr>
-            <w:r>
-              <w:rPr>
-                <w:b/>
-                <w:bCs/>
-              </w:rPr>
-              <w:t>Opción 1:</w:t>
-            </w:r>
-          </w:p>
-          <w:p>
-            <w:pPr>
-              <w:pStyle w:val="Prrafodelista"/>
-              <w:ind w:left="0"/>
-              <w:cnfStyle w:val="000000000000" w:firstRow="0" w:lastRow="0" w:firstColumn="0" w:lastColumn="0" w:oddVBand="0" w:evenVBand="0" w:oddHBand="0" w:evenHBand="0" w:firstRowFirstColumn="0" w:firstRowLastColumn="0" w:lastRowFirstColumn="0" w:lastRowLastColumn="0"/>
-            </w:pPr>
-            <w:r>
-              <w:t>-</w:t>
-            </w:r>
-            <w:r>
-              <w:t>Mayor libertad.</w:t>
-            </w:r>
-          </w:p>
-          <w:p>
-            <w:pPr>
-              <w:pStyle w:val="Prrafodelista"/>
-              <w:ind w:left="0"/>
-              <w:cnfStyle w:val="000000000000" w:firstRow="0" w:lastRow="0" w:firstColumn="0" w:lastColumn="0" w:oddVBand="0" w:evenVBand="0" w:oddHBand="0" w:evenHBand="0" w:firstRowFirstColumn="0" w:firstRowLastColumn="0" w:lastRowFirstColumn="0" w:lastRowLastColumn="0"/>
-            </w:pPr>
-            <w:r>
-              <w:t>-El usuario puede elegir una fecha</w:t>
-            </w:r>
-            <w:r>
-              <w:t xml:space="preserve"> y hora</w:t>
-            </w:r>
-            <w:r>
-              <w:t xml:space="preserve"> diferente a la actual, en caso de que fuera necesario.</w:t>
-            </w:r>
-          </w:p>
-          <w:p>
-            <w:pPr>
-              <w:pStyle w:val="Prrafodelista"/>
-              <w:ind w:left="0"/>
-              <w:cnfStyle w:val="000000000000" w:firstRow="0" w:lastRow="0" w:firstColumn="0" w:lastColumn="0" w:oddVBand="0" w:evenVBand="0" w:oddHBand="0" w:evenHBand="0" w:firstRowFirstColumn="0" w:firstRowLastColumn="0" w:lastRowFirstColumn="0" w:lastRowLastColumn="0"/>
-              <w:rPr>
-                <w:b/>
-                <w:bCs/>
-              </w:rPr>
-            </w:pPr>
-            <w:r>
-              <w:rPr>
-                <w:b/>
-                <w:bCs/>
-              </w:rPr>
-              <w:t xml:space="preserve">Opción </w:t>
-            </w:r>
-            <w:r>
-              <w:rPr>
-                <w:b/>
-                <w:bCs/>
-              </w:rPr>
-              <w:t>2</w:t>
-            </w:r>
-            <w:r>
-              <w:rPr>
-                <w:b/>
-                <w:bCs/>
-              </w:rPr>
-              <w:t>:</w:t>
-            </w:r>
-          </w:p>
-          <w:p>
-            <w:pPr>
-              <w:pStyle w:val="Prrafodelista"/>
-              <w:ind w:left="0"/>
-              <w:cnfStyle w:val="000000000000" w:firstRow="0" w:lastRow="0" w:firstColumn="0" w:lastColumn="0" w:oddVBand="0" w:evenVBand="0" w:oddHBand="0" w:evenHBand="0" w:firstRowFirstColumn="0" w:firstRowLastColumn="0" w:lastRowFirstColumn="0" w:lastRowLastColumn="0"/>
-            </w:pPr>
-            <w:r>
-              <w:t>-</w:t>
-            </w:r>
-            <w:r>
-              <w:t>Tiene más sentido con respecto a la propia definición del atributo.</w:t>
-            </w:r>
-          </w:p>
-          <w:p>
-            <w:pPr>
-              <w:pStyle w:val="Prrafodelista"/>
-              <w:ind w:left="0"/>
-              <w:cnfStyle w:val="000000000000" w:firstRow="0" w:lastRow="0" w:firstColumn="0" w:lastColumn="0" w:oddVBand="0" w:evenVBand="0" w:oddHBand="0" w:evenHBand="0" w:firstRowFirstColumn="0" w:firstRowLastColumn="0" w:lastRowFirstColumn="0" w:lastRowLastColumn="0"/>
-            </w:pPr>
-            <w:r>
-              <w:lastRenderedPageBreak/>
-              <w:t>-Más simple, el usuario no tendría que rellenar nada.</w:t>
-            </w:r>
-          </w:p>
-          <w:p>
-            <w:pPr>
-              <w:pStyle w:val="Prrafodelista"/>
-              <w:ind w:left="0"/>
-              <w:cnfStyle w:val="000000000000" w:firstRow="0" w:lastRow="0" w:firstColumn="0" w:lastColumn="0" w:oddVBand="0" w:evenVBand="0" w:oddHBand="0" w:evenHBand="0" w:firstRowFirstColumn="0" w:firstRowLastColumn="0" w:lastRowFirstColumn="0" w:lastRowLastColumn="0"/>
-            </w:pPr>
-          </w:p>
-        </w:tc>
-        <w:tc>
-          <w:tcPr>
-            <w:tcW w:w="3827" w:type="dxa"/>
-          </w:tcPr>
-          <w:p>
-            <w:pPr>
-              <w:pStyle w:val="Prrafodelista"/>
-              <w:ind w:left="0"/>
-              <w:cnfStyle w:val="000000000000" w:firstRow="0" w:lastRow="0" w:firstColumn="0" w:lastColumn="0" w:oddVBand="0" w:evenVBand="0" w:oddHBand="0" w:evenHBand="0" w:firstRowFirstColumn="0" w:firstRowLastColumn="0" w:lastRowFirstColumn="0" w:lastRowLastColumn="0"/>
-              <w:rPr>
-                <w:b/>
-                <w:bCs/>
-              </w:rPr>
-            </w:pPr>
-            <w:r>
-              <w:rPr>
-                <w:b/>
-                <w:bCs/>
-              </w:rPr>
-              <w:lastRenderedPageBreak/>
-              <w:t>Opción 1:</w:t>
-            </w:r>
-          </w:p>
-          <w:p>
-            <w:pPr>
-              <w:cnfStyle w:val="000000000000" w:firstRow="0" w:lastRow="0" w:firstColumn="0" w:lastColumn="0" w:oddVBand="0" w:evenVBand="0" w:oddHBand="0" w:evenHBand="0" w:firstRowFirstColumn="0" w:firstRowLastColumn="0" w:lastRowFirstColumn="0" w:lastRowLastColumn="0"/>
-            </w:pPr>
-            <w:r>
-              <w:t>-No tiene sentido usar una fecha y hora diferente a las de</w:t>
-            </w:r>
-            <w:r>
-              <w:t xml:space="preserve"> la creación del contrato</w:t>
-            </w:r>
-            <w:r>
-              <w:t xml:space="preserve"> para el </w:t>
-            </w:r>
-            <w:proofErr w:type="spellStart"/>
-            <w:r>
-              <w:t>instantiation</w:t>
-            </w:r>
-            <w:r>
-              <w:t>Moment</w:t>
-            </w:r>
-            <w:proofErr w:type="spellEnd"/>
-          </w:p>
-          <w:p>
-            <w:pPr>
-              <w:cnfStyle w:val="000000000000" w:firstRow="0" w:lastRow="0" w:firstColumn="0" w:lastColumn="0" w:oddVBand="0" w:evenVBand="0" w:oddHBand="0" w:evenHBand="0" w:firstRowFirstColumn="0" w:firstRowLastColumn="0" w:lastRowFirstColumn="0" w:lastRowLastColumn="0"/>
-            </w:pPr>
-            <w:r>
-              <w:t>-Más complicado, el usuario deberá conocer el formato del atributo para poder introducirlo sin que cause errores.</w:t>
-            </w:r>
-          </w:p>
-          <w:p>
-            <w:pPr>
-              <w:pStyle w:val="Prrafodelista"/>
-              <w:ind w:left="0"/>
-              <w:cnfStyle w:val="000000000000" w:firstRow="0" w:lastRow="0" w:firstColumn="0" w:lastColumn="0" w:oddVBand="0" w:evenVBand="0" w:oddHBand="0" w:evenHBand="0" w:firstRowFirstColumn="0" w:firstRowLastColumn="0" w:lastRowFirstColumn="0" w:lastRowLastColumn="0"/>
-              <w:rPr>
-                <w:b/>
-                <w:bCs/>
-              </w:rPr>
-            </w:pPr>
-            <w:r>
-              <w:rPr>
-                <w:b/>
-                <w:bCs/>
-              </w:rPr>
-              <w:t xml:space="preserve">Opción </w:t>
-            </w:r>
-            <w:r>
-              <w:rPr>
-                <w:b/>
-                <w:bCs/>
-              </w:rPr>
-              <w:t>2</w:t>
-            </w:r>
-            <w:r>
-              <w:rPr>
-                <w:b/>
-                <w:bCs/>
-              </w:rPr>
-              <w:t>:</w:t>
-            </w:r>
-          </w:p>
-          <w:p>
-            <w:pPr>
-              <w:pStyle w:val="Prrafodelista"/>
-              <w:ind w:left="0"/>
-              <w:cnfStyle w:val="000000000000" w:firstRow="0" w:lastRow="0" w:firstColumn="0" w:lastColumn="0" w:oddVBand="0" w:evenVBand="0" w:oddHBand="0" w:evenHBand="0" w:firstRowFirstColumn="0" w:firstRowLastColumn="0" w:lastRowFirstColumn="0" w:lastRowLastColumn="0"/>
-            </w:pPr>
-            <w:r>
-              <w:t>-</w:t>
-            </w:r>
-            <w:r>
-              <w:t>Menor libertad.</w:t>
-            </w:r>
-          </w:p>
-        </w:tc>
-      </w:tr>
-      <w:tr>
-        <w:tc>
-          <w:tcPr>
-            <w:cnfStyle w:val="001000000000" w:firstRow="0" w:lastRow="0" w:firstColumn="1" w:lastColumn="0" w:oddVBand="0" w:evenVBand="0" w:oddHBand="0" w:evenHBand="0" w:firstRowFirstColumn="0" w:firstRowLastColumn="0" w:lastRowFirstColumn="0" w:lastRowLastColumn="0"/>
-            <w:tcW w:w="2368" w:type="dxa"/>
-          </w:tcPr>
-          <w:p>
-            <w:pPr>
-              <w:pStyle w:val="Prrafodelista"/>
-              <w:ind w:left="0"/>
+            </w:pPr>
+            <w:r>
               <w:rPr>
                 <w:b w:val="0"/>
                 <w:bCs w:val="0"/>
               </w:rPr>
-            </w:pPr>
-            <w:r>
-              <w:rPr>
-                <w:b w:val="0"/>
-                <w:bCs w:val="0"/>
-              </w:rPr>
-              <w:lastRenderedPageBreak/>
               <w:t xml:space="preserve">4. ¿Se puede cambiar el </w:t>
             </w:r>
             <w:r>
@@ -5014,7 +4917,10 @@
               <w:cnfStyle w:val="000000100000" w:firstRow="0" w:lastRow="0" w:firstColumn="0" w:lastColumn="0" w:oddVBand="0" w:evenVBand="0" w:oddHBand="1" w:evenHBand="0" w:firstRowFirstColumn="0" w:firstRowLastColumn="0" w:lastRowFirstColumn="0" w:lastRowLastColumn="0"/>
             </w:pPr>
             <w:r>
-              <w:t>Opción 2</w:t>
+              <w:t xml:space="preserve">Opción </w:t>
+            </w:r>
+            <w:r>
+              <w:t>1</w:t>
             </w:r>
           </w:p>
         </w:tc>
@@ -5114,17 +5020,7 @@
           <w:u w:val="single"/>
           <w:lang w:val="en-US"/>
         </w:rPr>
-        <w:t>S2-Man0</w:t>
-      </w:r>
-      <w:r>
-        <w:rPr>
-          <w:b/>
-          <w:bCs/>
-          <w:color w:val="9E0E0E"/>
-          <w:u w:val="single"/>
-          <w:lang w:val="en-US"/>
-        </w:rPr>
-        <w:t>7</w:t>
+        <w:t>S2-Man07</w:t>
       </w:r>
       <w:bookmarkEnd w:id="5"/>
     </w:p>
@@ -5506,37 +5402,353 @@
                 <w:b w:val="0"/>
                 <w:bCs w:val="0"/>
               </w:rPr>
-              <w:t>1.¿Dónde mostrar el botón que lleve a l</w:t>
-            </w:r>
+              <w:t xml:space="preserve">1.¿Dónde mostrar el botón que lleve a los </w:t>
+            </w:r>
+            <w:proofErr w:type="spellStart"/>
             <w:r>
               <w:rPr>
                 <w:b w:val="0"/>
                 <w:bCs w:val="0"/>
               </w:rPr>
-              <w:t xml:space="preserve">os </w:t>
-            </w:r>
-            <w:proofErr w:type="spellStart"/>
+              <w:t>progress</w:t>
+            </w:r>
+            <w:proofErr w:type="spellEnd"/>
             <w:r>
               <w:rPr>
                 <w:b w:val="0"/>
                 <w:bCs w:val="0"/>
               </w:rPr>
+              <w:t xml:space="preserve"> logs?</w:t>
+            </w:r>
+          </w:p>
+        </w:tc>
+        <w:tc>
+          <w:tcPr>
+            <w:tcW w:w="2275" w:type="dxa"/>
+          </w:tcPr>
+          <w:p>
+            <w:pPr>
+              <w:pStyle w:val="Prrafodelista"/>
+              <w:ind w:left="0"/>
+              <w:cnfStyle w:val="000000000000" w:firstRow="0" w:lastRow="0" w:firstColumn="0" w:lastColumn="0" w:oddVBand="0" w:evenVBand="0" w:oddHBand="0" w:evenHBand="0" w:firstRowFirstColumn="0" w:firstRowLastColumn="0" w:lastRowFirstColumn="0" w:lastRowLastColumn="0"/>
+            </w:pPr>
+            <w:r>
+              <w:rPr>
+                <w:b/>
+                <w:bCs/>
+              </w:rPr>
+              <w:t>Opción 1</w:t>
+            </w:r>
+            <w:r>
+              <w:t xml:space="preserve">: </w:t>
+            </w:r>
+            <w:r>
+              <w:t>D</w:t>
+            </w:r>
+            <w:r>
+              <w:t>entro del apartado clientes en el menú.</w:t>
+            </w:r>
+          </w:p>
+          <w:p>
+            <w:pPr>
+              <w:pStyle w:val="Prrafodelista"/>
+              <w:ind w:left="0"/>
+              <w:cnfStyle w:val="000000000000" w:firstRow="0" w:lastRow="0" w:firstColumn="0" w:lastColumn="0" w:oddVBand="0" w:evenVBand="0" w:oddHBand="0" w:evenHBand="0" w:firstRowFirstColumn="0" w:firstRowLastColumn="0" w:lastRowFirstColumn="0" w:lastRowLastColumn="0"/>
+            </w:pPr>
+            <w:r>
+              <w:rPr>
+                <w:b/>
+                <w:bCs/>
+              </w:rPr>
+              <w:t>Opción 2:</w:t>
+            </w:r>
+            <w:r>
+              <w:t xml:space="preserve"> </w:t>
+            </w:r>
+            <w:r>
+              <w:t>Cuando accedes a los detalles del contrato.</w:t>
+            </w:r>
+          </w:p>
+          <w:p>
+            <w:pPr>
+              <w:pStyle w:val="Prrafodelista"/>
+              <w:ind w:left="0"/>
+              <w:cnfStyle w:val="000000000000" w:firstRow="0" w:lastRow="0" w:firstColumn="0" w:lastColumn="0" w:oddVBand="0" w:evenVBand="0" w:oddHBand="0" w:evenHBand="0" w:firstRowFirstColumn="0" w:firstRowLastColumn="0" w:lastRowFirstColumn="0" w:lastRowLastColumn="0"/>
+            </w:pPr>
+          </w:p>
+        </w:tc>
+        <w:tc>
+          <w:tcPr>
+            <w:tcW w:w="3155" w:type="dxa"/>
+          </w:tcPr>
+          <w:p>
+            <w:pPr>
+              <w:pStyle w:val="Prrafodelista"/>
+              <w:ind w:left="0"/>
+              <w:cnfStyle w:val="000000000000" w:firstRow="0" w:lastRow="0" w:firstColumn="0" w:lastColumn="0" w:oddVBand="0" w:evenVBand="0" w:oddHBand="0" w:evenHBand="0" w:firstRowFirstColumn="0" w:firstRowLastColumn="0" w:lastRowFirstColumn="0" w:lastRowLastColumn="0"/>
+              <w:rPr>
+                <w:b/>
+                <w:bCs/>
+              </w:rPr>
+            </w:pPr>
+            <w:r>
+              <w:rPr>
+                <w:b/>
+                <w:bCs/>
+              </w:rPr>
+              <w:t>Opción 1:</w:t>
+            </w:r>
+          </w:p>
+          <w:p>
+            <w:pPr>
+              <w:pStyle w:val="Prrafodelista"/>
+              <w:ind w:left="0"/>
+              <w:cnfStyle w:val="000000000000" w:firstRow="0" w:lastRow="0" w:firstColumn="0" w:lastColumn="0" w:oddVBand="0" w:evenVBand="0" w:oddHBand="0" w:evenHBand="0" w:firstRowFirstColumn="0" w:firstRowLastColumn="0" w:lastRowFirstColumn="0" w:lastRowLastColumn="0"/>
+            </w:pPr>
+            <w:r>
+              <w:t>-</w:t>
+            </w:r>
+            <w:r>
+              <w:t>Acceso más rápido y sencillo.</w:t>
+            </w:r>
+          </w:p>
+          <w:p>
+            <w:pPr>
+              <w:pStyle w:val="Prrafodelista"/>
+              <w:ind w:left="0"/>
+              <w:cnfStyle w:val="000000000000" w:firstRow="0" w:lastRow="0" w:firstColumn="0" w:lastColumn="0" w:oddVBand="0" w:evenVBand="0" w:oddHBand="0" w:evenHBand="0" w:firstRowFirstColumn="0" w:firstRowLastColumn="0" w:lastRowFirstColumn="0" w:lastRowLastColumn="0"/>
+              <w:rPr>
+                <w:b/>
+                <w:bCs/>
+              </w:rPr>
+            </w:pPr>
+            <w:r>
+              <w:rPr>
+                <w:b/>
+                <w:bCs/>
+              </w:rPr>
+              <w:t xml:space="preserve">Opción </w:t>
+            </w:r>
+            <w:r>
+              <w:rPr>
+                <w:b/>
+                <w:bCs/>
+              </w:rPr>
+              <w:t>2</w:t>
+            </w:r>
+            <w:r>
+              <w:rPr>
+                <w:b/>
+                <w:bCs/>
+              </w:rPr>
+              <w:t>:</w:t>
+            </w:r>
+          </w:p>
+          <w:p>
+            <w:pPr>
+              <w:pStyle w:val="Prrafodelista"/>
+              <w:ind w:left="0"/>
+              <w:cnfStyle w:val="000000000000" w:firstRow="0" w:lastRow="0" w:firstColumn="0" w:lastColumn="0" w:oddVBand="0" w:evenVBand="0" w:oddHBand="0" w:evenHBand="0" w:firstRowFirstColumn="0" w:firstRowLastColumn="0" w:lastRowFirstColumn="0" w:lastRowLastColumn="0"/>
+            </w:pPr>
+            <w:r>
+              <w:t>-</w:t>
+            </w:r>
+            <w:r>
+              <w:t xml:space="preserve">Solo se muestran los </w:t>
+            </w:r>
+            <w:proofErr w:type="spellStart"/>
+            <w:r>
               <w:t>progress</w:t>
             </w:r>
             <w:proofErr w:type="spellEnd"/>
             <w:r>
+              <w:t xml:space="preserve"> logs pertenecientes al contrato en el que estás interesado.</w:t>
+            </w:r>
+          </w:p>
+          <w:p>
+            <w:pPr>
+              <w:pStyle w:val="Prrafodelista"/>
+              <w:ind w:left="0"/>
+              <w:cnfStyle w:val="000000000000" w:firstRow="0" w:lastRow="0" w:firstColumn="0" w:lastColumn="0" w:oddVBand="0" w:evenVBand="0" w:oddHBand="0" w:evenHBand="0" w:firstRowFirstColumn="0" w:firstRowLastColumn="0" w:lastRowFirstColumn="0" w:lastRowLastColumn="0"/>
+            </w:pPr>
+            <w:r>
+              <w:t>-Más organizado.</w:t>
+            </w:r>
+          </w:p>
+        </w:tc>
+        <w:tc>
+          <w:tcPr>
+            <w:tcW w:w="3827" w:type="dxa"/>
+          </w:tcPr>
+          <w:p>
+            <w:pPr>
+              <w:pStyle w:val="Prrafodelista"/>
+              <w:ind w:left="0"/>
+              <w:cnfStyle w:val="000000000000" w:firstRow="0" w:lastRow="0" w:firstColumn="0" w:lastColumn="0" w:oddVBand="0" w:evenVBand="0" w:oddHBand="0" w:evenHBand="0" w:firstRowFirstColumn="0" w:firstRowLastColumn="0" w:lastRowFirstColumn="0" w:lastRowLastColumn="0"/>
+              <w:rPr>
+                <w:b/>
+                <w:bCs/>
+              </w:rPr>
+            </w:pPr>
+            <w:r>
+              <w:rPr>
+                <w:b/>
+                <w:bCs/>
+              </w:rPr>
+              <w:t>Opción 1:</w:t>
+            </w:r>
+          </w:p>
+          <w:p>
+            <w:pPr>
+              <w:pStyle w:val="Prrafodelista"/>
+              <w:ind w:left="0"/>
+              <w:cnfStyle w:val="000000000000" w:firstRow="0" w:lastRow="0" w:firstColumn="0" w:lastColumn="0" w:oddVBand="0" w:evenVBand="0" w:oddHBand="0" w:evenHBand="0" w:firstRowFirstColumn="0" w:firstRowLastColumn="0" w:lastRowFirstColumn="0" w:lastRowLastColumn="0"/>
+            </w:pPr>
+            <w:r>
+              <w:t>-</w:t>
+            </w:r>
+            <w:r>
+              <w:t>Menos organizado.</w:t>
+            </w:r>
+          </w:p>
+          <w:p>
+            <w:pPr>
+              <w:pStyle w:val="Prrafodelista"/>
+              <w:ind w:left="0"/>
+              <w:cnfStyle w:val="000000000000" w:firstRow="0" w:lastRow="0" w:firstColumn="0" w:lastColumn="0" w:oddVBand="0" w:evenVBand="0" w:oddHBand="0" w:evenHBand="0" w:firstRowFirstColumn="0" w:firstRowLastColumn="0" w:lastRowFirstColumn="0" w:lastRowLastColumn="0"/>
+            </w:pPr>
+            <w:r>
+              <w:t xml:space="preserve">-Se muestran todos los </w:t>
+            </w:r>
+            <w:proofErr w:type="spellStart"/>
+            <w:r>
+              <w:t>progress</w:t>
+            </w:r>
+            <w:proofErr w:type="spellEnd"/>
+            <w:r>
+              <w:t xml:space="preserve"> logs de todos los contratos juntos.</w:t>
+            </w:r>
+          </w:p>
+          <w:p>
+            <w:pPr>
+              <w:pStyle w:val="Prrafodelista"/>
+              <w:ind w:left="0"/>
+              <w:cnfStyle w:val="000000000000" w:firstRow="0" w:lastRow="0" w:firstColumn="0" w:lastColumn="0" w:oddVBand="0" w:evenVBand="0" w:oddHBand="0" w:evenHBand="0" w:firstRowFirstColumn="0" w:firstRowLastColumn="0" w:lastRowFirstColumn="0" w:lastRowLastColumn="0"/>
+              <w:rPr>
+                <w:b/>
+                <w:bCs/>
+              </w:rPr>
+            </w:pPr>
+            <w:r>
+              <w:rPr>
+                <w:b/>
+                <w:bCs/>
+              </w:rPr>
+              <w:t xml:space="preserve">Opción </w:t>
+            </w:r>
+            <w:r>
+              <w:rPr>
+                <w:b/>
+                <w:bCs/>
+              </w:rPr>
+              <w:t>2</w:t>
+            </w:r>
+            <w:r>
+              <w:rPr>
+                <w:b/>
+                <w:bCs/>
+              </w:rPr>
+              <w:t>:</w:t>
+            </w:r>
+          </w:p>
+          <w:p>
+            <w:pPr>
+              <w:pStyle w:val="Prrafodelista"/>
+              <w:ind w:left="0"/>
+              <w:cnfStyle w:val="000000000000" w:firstRow="0" w:lastRow="0" w:firstColumn="0" w:lastColumn="0" w:oddVBand="0" w:evenVBand="0" w:oddHBand="0" w:evenHBand="0" w:firstRowFirstColumn="0" w:firstRowLastColumn="0" w:lastRowFirstColumn="0" w:lastRowLastColumn="0"/>
+            </w:pPr>
+            <w:r>
+              <w:t>-</w:t>
+            </w:r>
+            <w:r>
+              <w:t xml:space="preserve">Acceso más rebuscado, hay que acceder primero a la lista de contratos y tras ello a un contrato para ver los </w:t>
+            </w:r>
+            <w:proofErr w:type="spellStart"/>
+            <w:r>
+              <w:t>progress</w:t>
+            </w:r>
+            <w:proofErr w:type="spellEnd"/>
+            <w:r>
+              <w:t xml:space="preserve"> logs del contrato.</w:t>
+            </w:r>
+          </w:p>
+        </w:tc>
+      </w:tr>
+      <w:tr>
+        <w:tc>
+          <w:tcPr>
+            <w:cnfStyle w:val="001000000000" w:firstRow="0" w:lastRow="0" w:firstColumn="1" w:lastColumn="0" w:oddVBand="0" w:evenVBand="0" w:oddHBand="0" w:evenHBand="0" w:firstRowFirstColumn="0" w:firstRowLastColumn="0" w:lastRowFirstColumn="0" w:lastRowLastColumn="0"/>
+            <w:tcW w:w="2368" w:type="dxa"/>
+          </w:tcPr>
+          <w:p>
+            <w:pPr>
+              <w:pStyle w:val="Prrafodelista"/>
+              <w:ind w:left="0"/>
               <w:rPr>
                 <w:b w:val="0"/>
                 <w:bCs w:val="0"/>
               </w:rPr>
-              <w:t xml:space="preserve"> logs</w:t>
-            </w:r>
+            </w:pPr>
             <w:r>
               <w:rPr>
                 <w:b w:val="0"/>
                 <w:bCs w:val="0"/>
               </w:rPr>
-              <w:t>?</w:t>
+              <w:t>2. ¿Cuándo se pueden crear</w:t>
+            </w:r>
+            <w:r>
+              <w:rPr>
+                <w:b w:val="0"/>
+                <w:bCs w:val="0"/>
+              </w:rPr>
+              <w:t>, eliminar o actualizar los</w:t>
+            </w:r>
+            <w:r>
+              <w:rPr>
+                <w:b w:val="0"/>
+                <w:bCs w:val="0"/>
+              </w:rPr>
+              <w:t xml:space="preserve"> </w:t>
+            </w:r>
+            <w:proofErr w:type="spellStart"/>
+            <w:r>
+              <w:rPr>
+                <w:b w:val="0"/>
+                <w:bCs w:val="0"/>
+              </w:rPr>
+              <w:t>progress</w:t>
+            </w:r>
+            <w:proofErr w:type="spellEnd"/>
+            <w:r>
+              <w:rPr>
+                <w:b w:val="0"/>
+                <w:bCs w:val="0"/>
+              </w:rPr>
+              <w:t xml:space="preserve"> logs </w:t>
+            </w:r>
+            <w:r>
+              <w:rPr>
+                <w:b w:val="0"/>
+                <w:bCs w:val="0"/>
+              </w:rPr>
+              <w:t>de</w:t>
+            </w:r>
+            <w:r>
+              <w:rPr>
+                <w:b w:val="0"/>
+                <w:bCs w:val="0"/>
+              </w:rPr>
+              <w:t xml:space="preserve"> un contrato?</w:t>
             </w:r>
           </w:p>
         </w:tc>
@@ -5561,10 +5773,10 @@
               <w:t xml:space="preserve">: </w:t>
             </w:r>
             <w:r>
-              <w:t>D</w:t>
-            </w:r>
-            <w:r>
-              <w:t>entro del apartado clientes en el menú.</w:t>
+              <w:t>Cuando el contrato no está publicado</w:t>
+            </w:r>
+            <w:r>
+              <w:t>.</w:t>
             </w:r>
           </w:p>
           <w:p>
@@ -5584,7 +5796,66 @@
               <w:t xml:space="preserve"> </w:t>
             </w:r>
             <w:r>
-              <w:t>Cuando accedes a los detalles del contrato</w:t>
+              <w:t>Cuando el contrato está publicado.</w:t>
+            </w:r>
+          </w:p>
+          <w:p>
+            <w:pPr>
+              <w:pStyle w:val="Prrafodelista"/>
+              <w:ind w:left="0"/>
+              <w:cnfStyle w:val="000000000000" w:firstRow="0" w:lastRow="0" w:firstColumn="0" w:lastColumn="0" w:oddVBand="0" w:evenVBand="0" w:oddHBand="0" w:evenHBand="0" w:firstRowFirstColumn="0" w:firstRowLastColumn="0" w:lastRowFirstColumn="0" w:lastRowLastColumn="0"/>
+            </w:pPr>
+          </w:p>
+        </w:tc>
+        <w:tc>
+          <w:tcPr>
+            <w:tcW w:w="3155" w:type="dxa"/>
+          </w:tcPr>
+          <w:p>
+            <w:pPr>
+              <w:pStyle w:val="Prrafodelista"/>
+              <w:ind w:left="0"/>
+              <w:cnfStyle w:val="000000000000" w:firstRow="0" w:lastRow="0" w:firstColumn="0" w:lastColumn="0" w:oddVBand="0" w:evenVBand="0" w:oddHBand="0" w:evenHBand="0" w:firstRowFirstColumn="0" w:firstRowLastColumn="0" w:lastRowFirstColumn="0" w:lastRowLastColumn="0"/>
+              <w:rPr>
+                <w:b/>
+                <w:bCs/>
+              </w:rPr>
+            </w:pPr>
+            <w:r>
+              <w:rPr>
+                <w:b/>
+                <w:bCs/>
+              </w:rPr>
+              <w:t>Opción 1:</w:t>
+            </w:r>
+          </w:p>
+          <w:p>
+            <w:pPr>
+              <w:pStyle w:val="Prrafodelista"/>
+              <w:ind w:left="0"/>
+              <w:cnfStyle w:val="000000000000" w:firstRow="0" w:lastRow="0" w:firstColumn="0" w:lastColumn="0" w:oddVBand="0" w:evenVBand="0" w:oddHBand="0" w:evenHBand="0" w:firstRowFirstColumn="0" w:firstRowLastColumn="0" w:lastRowFirstColumn="0" w:lastRowLastColumn="0"/>
+            </w:pPr>
+            <w:r>
+              <w:t>-</w:t>
+            </w:r>
+            <w:r>
+              <w:t xml:space="preserve">Misma lógica de negocio que el </w:t>
+            </w:r>
+            <w:proofErr w:type="spellStart"/>
+            <w:r>
+              <w:t>update</w:t>
+            </w:r>
+            <w:proofErr w:type="spellEnd"/>
+            <w:r>
+              <w:t xml:space="preserve"> y el </w:t>
+            </w:r>
+            <w:proofErr w:type="spellStart"/>
+            <w:r>
+              <w:t>delete</w:t>
+            </w:r>
+            <w:proofErr w:type="spellEnd"/>
+            <w:r>
+              <w:t xml:space="preserve"> del contrato</w:t>
             </w:r>
             <w:r>
               <w:t>.</w:t>
@@ -5596,11 +5867,92 @@
               <w:ind w:left="0"/>
               <w:cnfStyle w:val="000000000000" w:firstRow="0" w:lastRow="0" w:firstColumn="0" w:lastColumn="0" w:oddVBand="0" w:evenVBand="0" w:oddHBand="0" w:evenHBand="0" w:firstRowFirstColumn="0" w:firstRowLastColumn="0" w:lastRowFirstColumn="0" w:lastRowLastColumn="0"/>
             </w:pPr>
-          </w:p>
-        </w:tc>
-        <w:tc>
-          <w:tcPr>
-            <w:tcW w:w="3155" w:type="dxa"/>
+            <w:r>
+              <w:t>- Tiene más sentido crearlos</w:t>
+            </w:r>
+            <w:r>
+              <w:t>, editarlos y eliminarlos</w:t>
+            </w:r>
+            <w:r>
+              <w:t xml:space="preserve"> cuando se puede modificar los contratos.</w:t>
+            </w:r>
+          </w:p>
+          <w:p>
+            <w:pPr>
+              <w:pStyle w:val="Prrafodelista"/>
+              <w:ind w:left="0"/>
+              <w:cnfStyle w:val="000000000000" w:firstRow="0" w:lastRow="0" w:firstColumn="0" w:lastColumn="0" w:oddVBand="0" w:evenVBand="0" w:oddHBand="0" w:evenHBand="0" w:firstRowFirstColumn="0" w:firstRowLastColumn="0" w:lastRowFirstColumn="0" w:lastRowLastColumn="0"/>
+              <w:rPr>
+                <w:b/>
+                <w:bCs/>
+              </w:rPr>
+            </w:pPr>
+            <w:r>
+              <w:rPr>
+                <w:b/>
+                <w:bCs/>
+              </w:rPr>
+              <w:t xml:space="preserve">Opción </w:t>
+            </w:r>
+            <w:r>
+              <w:rPr>
+                <w:b/>
+                <w:bCs/>
+              </w:rPr>
+              <w:t>2</w:t>
+            </w:r>
+            <w:r>
+              <w:rPr>
+                <w:b/>
+                <w:bCs/>
+              </w:rPr>
+              <w:t>:</w:t>
+            </w:r>
+          </w:p>
+          <w:p>
+            <w:pPr>
+              <w:pStyle w:val="Prrafodelista"/>
+              <w:ind w:left="0"/>
+              <w:cnfStyle w:val="000000000000" w:firstRow="0" w:lastRow="0" w:firstColumn="0" w:lastColumn="0" w:oddVBand="0" w:evenVBand="0" w:oddHBand="0" w:evenHBand="0" w:firstRowFirstColumn="0" w:firstRowLastColumn="0" w:lastRowFirstColumn="0" w:lastRowLastColumn="0"/>
+            </w:pPr>
+            <w:r>
+              <w:t>-</w:t>
+            </w:r>
+            <w:r>
+              <w:t>Permite crear</w:t>
+            </w:r>
+            <w:r>
+              <w:t>, actualizar y eliminar</w:t>
+            </w:r>
+            <w:r>
+              <w:t xml:space="preserve"> </w:t>
+            </w:r>
+            <w:proofErr w:type="spellStart"/>
+            <w:r>
+              <w:t>progress</w:t>
+            </w:r>
+            <w:proofErr w:type="spellEnd"/>
+            <w:r>
+              <w:t xml:space="preserve"> </w:t>
+            </w:r>
+            <w:r>
+              <w:t>logs,</w:t>
+            </w:r>
+            <w:r>
+              <w:t xml:space="preserve"> aunque el contrato esté finalizado, en caso de que se haya olvidado algo.</w:t>
+            </w:r>
+          </w:p>
+          <w:p>
+            <w:pPr>
+              <w:pStyle w:val="Prrafodelista"/>
+              <w:ind w:left="0"/>
+              <w:cnfStyle w:val="000000000000" w:firstRow="0" w:lastRow="0" w:firstColumn="0" w:lastColumn="0" w:oddVBand="0" w:evenVBand="0" w:oddHBand="0" w:evenHBand="0" w:firstRowFirstColumn="0" w:firstRowLastColumn="0" w:lastRowFirstColumn="0" w:lastRowLastColumn="0"/>
+            </w:pPr>
+          </w:p>
+        </w:tc>
+        <w:tc>
+          <w:tcPr>
+            <w:tcW w:w="3827" w:type="dxa"/>
           </w:tcPr>
           <w:p>
             <w:pPr>
@@ -5622,6 +5974,60 @@
           </w:p>
           <w:p>
             <w:pPr>
+              <w:cnfStyle w:val="000000000000" w:firstRow="0" w:lastRow="0" w:firstColumn="0" w:lastColumn="0" w:oddVBand="0" w:evenVBand="0" w:oddHBand="0" w:evenHBand="0" w:firstRowFirstColumn="0" w:firstRowLastColumn="0" w:lastRowFirstColumn="0" w:lastRowLastColumn="0"/>
+            </w:pPr>
+            <w:r>
+              <w:t>-Puede ser problemático si el cliente publica un contrato sin querer o si se le olvida crear</w:t>
+            </w:r>
+            <w:r>
+              <w:t>, actualizar o eliminar</w:t>
+            </w:r>
+            <w:r>
+              <w:t xml:space="preserve"> un </w:t>
+            </w:r>
+            <w:proofErr w:type="spellStart"/>
+            <w:r>
+              <w:t>progress</w:t>
+            </w:r>
+            <w:proofErr w:type="spellEnd"/>
+            <w:r>
+              <w:t xml:space="preserve"> log.</w:t>
+            </w:r>
+          </w:p>
+          <w:p>
+            <w:pPr>
+              <w:pStyle w:val="Prrafodelista"/>
+              <w:ind w:left="0"/>
+              <w:cnfStyle w:val="000000000000" w:firstRow="0" w:lastRow="0" w:firstColumn="0" w:lastColumn="0" w:oddVBand="0" w:evenVBand="0" w:oddHBand="0" w:evenHBand="0" w:firstRowFirstColumn="0" w:firstRowLastColumn="0" w:lastRowFirstColumn="0" w:lastRowLastColumn="0"/>
+              <w:rPr>
+                <w:b/>
+                <w:bCs/>
+              </w:rPr>
+            </w:pPr>
+            <w:r>
+              <w:rPr>
+                <w:b/>
+                <w:bCs/>
+              </w:rPr>
+              <w:t xml:space="preserve">Opción </w:t>
+            </w:r>
+            <w:r>
+              <w:rPr>
+                <w:b/>
+                <w:bCs/>
+              </w:rPr>
+              <w:t>2</w:t>
+            </w:r>
+            <w:r>
+              <w:rPr>
+                <w:b/>
+                <w:bCs/>
+              </w:rPr>
+              <w:t>:</w:t>
+            </w:r>
+          </w:p>
+          <w:p>
+            <w:pPr>
               <w:pStyle w:val="Prrafodelista"/>
               <w:ind w:left="0"/>
               <w:cnfStyle w:val="000000000000" w:firstRow="0" w:lastRow="0" w:firstColumn="0" w:lastColumn="0" w:oddVBand="0" w:evenVBand="0" w:oddHBand="0" w:evenHBand="0" w:firstRowFirstColumn="0" w:firstRowLastColumn="0" w:lastRowFirstColumn="0" w:lastRowLastColumn="0"/>
@@ -5630,195 +6036,7 @@
               <w:t>-</w:t>
             </w:r>
             <w:r>
-              <w:t>Acceso más rápido y sencillo.</w:t>
-            </w:r>
-          </w:p>
-          <w:p>
-            <w:pPr>
-              <w:pStyle w:val="Prrafodelista"/>
-              <w:ind w:left="0"/>
-              <w:cnfStyle w:val="000000000000" w:firstRow="0" w:lastRow="0" w:firstColumn="0" w:lastColumn="0" w:oddVBand="0" w:evenVBand="0" w:oddHBand="0" w:evenHBand="0" w:firstRowFirstColumn="0" w:firstRowLastColumn="0" w:lastRowFirstColumn="0" w:lastRowLastColumn="0"/>
-              <w:rPr>
-                <w:b/>
-                <w:bCs/>
-              </w:rPr>
-            </w:pPr>
-            <w:r>
-              <w:rPr>
-                <w:b/>
-                <w:bCs/>
-              </w:rPr>
-              <w:t xml:space="preserve">Opción </w:t>
-            </w:r>
-            <w:r>
-              <w:rPr>
-                <w:b/>
-                <w:bCs/>
-              </w:rPr>
-              <w:t>2</w:t>
-            </w:r>
-            <w:r>
-              <w:rPr>
-                <w:b/>
-                <w:bCs/>
-              </w:rPr>
-              <w:t>:</w:t>
-            </w:r>
-          </w:p>
-          <w:p>
-            <w:pPr>
-              <w:pStyle w:val="Prrafodelista"/>
-              <w:ind w:left="0"/>
-              <w:cnfStyle w:val="000000000000" w:firstRow="0" w:lastRow="0" w:firstColumn="0" w:lastColumn="0" w:oddVBand="0" w:evenVBand="0" w:oddHBand="0" w:evenHBand="0" w:firstRowFirstColumn="0" w:firstRowLastColumn="0" w:lastRowFirstColumn="0" w:lastRowLastColumn="0"/>
-            </w:pPr>
-            <w:r>
-              <w:t>-</w:t>
-            </w:r>
-            <w:r>
-              <w:t xml:space="preserve">Solo se muestran los </w:t>
-            </w:r>
-            <w:proofErr w:type="spellStart"/>
-            <w:r>
-              <w:t>progress</w:t>
-            </w:r>
-            <w:proofErr w:type="spellEnd"/>
-            <w:r>
-              <w:t xml:space="preserve"> logs pertenecientes al contrato en el que estás interesado</w:t>
-            </w:r>
-            <w:r>
-              <w:t>.</w:t>
-            </w:r>
-          </w:p>
-          <w:p>
-            <w:pPr>
-              <w:pStyle w:val="Prrafodelista"/>
-              <w:ind w:left="0"/>
-              <w:cnfStyle w:val="000000000000" w:firstRow="0" w:lastRow="0" w:firstColumn="0" w:lastColumn="0" w:oddVBand="0" w:evenVBand="0" w:oddHBand="0" w:evenHBand="0" w:firstRowFirstColumn="0" w:firstRowLastColumn="0" w:lastRowFirstColumn="0" w:lastRowLastColumn="0"/>
-            </w:pPr>
-            <w:r>
-              <w:t xml:space="preserve">-Más </w:t>
-            </w:r>
-            <w:r>
-              <w:t>organizado</w:t>
-            </w:r>
-            <w:r>
-              <w:t>.</w:t>
-            </w:r>
-          </w:p>
-        </w:tc>
-        <w:tc>
-          <w:tcPr>
-            <w:tcW w:w="3827" w:type="dxa"/>
-          </w:tcPr>
-          <w:p>
-            <w:pPr>
-              <w:pStyle w:val="Prrafodelista"/>
-              <w:ind w:left="0"/>
-              <w:cnfStyle w:val="000000000000" w:firstRow="0" w:lastRow="0" w:firstColumn="0" w:lastColumn="0" w:oddVBand="0" w:evenVBand="0" w:oddHBand="0" w:evenHBand="0" w:firstRowFirstColumn="0" w:firstRowLastColumn="0" w:lastRowFirstColumn="0" w:lastRowLastColumn="0"/>
-              <w:rPr>
-                <w:b/>
-                <w:bCs/>
-              </w:rPr>
-            </w:pPr>
-            <w:r>
-              <w:rPr>
-                <w:b/>
-                <w:bCs/>
-              </w:rPr>
-              <w:t>Opción 1:</w:t>
-            </w:r>
-          </w:p>
-          <w:p>
-            <w:pPr>
-              <w:pStyle w:val="Prrafodelista"/>
-              <w:ind w:left="0"/>
-              <w:cnfStyle w:val="000000000000" w:firstRow="0" w:lastRow="0" w:firstColumn="0" w:lastColumn="0" w:oddVBand="0" w:evenVBand="0" w:oddHBand="0" w:evenHBand="0" w:firstRowFirstColumn="0" w:firstRowLastColumn="0" w:lastRowFirstColumn="0" w:lastRowLastColumn="0"/>
-            </w:pPr>
-            <w:r>
-              <w:t>-</w:t>
-            </w:r>
-            <w:r>
-              <w:t>Menos organizado</w:t>
-            </w:r>
-            <w:r>
-              <w:t>.</w:t>
-            </w:r>
-          </w:p>
-          <w:p>
-            <w:pPr>
-              <w:pStyle w:val="Prrafodelista"/>
-              <w:ind w:left="0"/>
-              <w:cnfStyle w:val="000000000000" w:firstRow="0" w:lastRow="0" w:firstColumn="0" w:lastColumn="0" w:oddVBand="0" w:evenVBand="0" w:oddHBand="0" w:evenHBand="0" w:firstRowFirstColumn="0" w:firstRowLastColumn="0" w:lastRowFirstColumn="0" w:lastRowLastColumn="0"/>
-            </w:pPr>
-            <w:r>
-              <w:t>-</w:t>
-            </w:r>
-            <w:r>
-              <w:t xml:space="preserve">Se muestran todos los </w:t>
-            </w:r>
-            <w:proofErr w:type="spellStart"/>
-            <w:r>
-              <w:t>progress</w:t>
-            </w:r>
-            <w:proofErr w:type="spellEnd"/>
-            <w:r>
-              <w:t xml:space="preserve"> logs de todos los contratos juntos.</w:t>
-            </w:r>
-          </w:p>
-          <w:p>
-            <w:pPr>
-              <w:pStyle w:val="Prrafodelista"/>
-              <w:ind w:left="0"/>
-              <w:cnfStyle w:val="000000000000" w:firstRow="0" w:lastRow="0" w:firstColumn="0" w:lastColumn="0" w:oddVBand="0" w:evenVBand="0" w:oddHBand="0" w:evenHBand="0" w:firstRowFirstColumn="0" w:firstRowLastColumn="0" w:lastRowFirstColumn="0" w:lastRowLastColumn="0"/>
-              <w:rPr>
-                <w:b/>
-                <w:bCs/>
-              </w:rPr>
-            </w:pPr>
-            <w:r>
-              <w:rPr>
-                <w:b/>
-                <w:bCs/>
-              </w:rPr>
-              <w:t xml:space="preserve">Opción </w:t>
-            </w:r>
-            <w:r>
-              <w:rPr>
-                <w:b/>
-                <w:bCs/>
-              </w:rPr>
-              <w:t>2</w:t>
-            </w:r>
-            <w:r>
-              <w:rPr>
-                <w:b/>
-                <w:bCs/>
-              </w:rPr>
-              <w:t>:</w:t>
-            </w:r>
-          </w:p>
-          <w:p>
-            <w:pPr>
-              <w:pStyle w:val="Prrafodelista"/>
-              <w:ind w:left="0"/>
-              <w:cnfStyle w:val="000000000000" w:firstRow="0" w:lastRow="0" w:firstColumn="0" w:lastColumn="0" w:oddVBand="0" w:evenVBand="0" w:oddHBand="0" w:evenHBand="0" w:firstRowFirstColumn="0" w:firstRowLastColumn="0" w:lastRowFirstColumn="0" w:lastRowLastColumn="0"/>
-            </w:pPr>
-            <w:r>
-              <w:t>-</w:t>
-            </w:r>
-            <w:r>
-              <w:t xml:space="preserve">Acceso más rebuscado, hay que acceder primero a la lista de contratos y tras ello a un contrato para ver los </w:t>
-            </w:r>
-            <w:proofErr w:type="spellStart"/>
-            <w:r>
-              <w:t>progress</w:t>
-            </w:r>
-            <w:proofErr w:type="spellEnd"/>
-            <w:r>
-              <w:t xml:space="preserve"> logs del contrato</w:t>
-            </w:r>
-            <w:r>
-              <w:t>.</w:t>
+              <w:t>No tiene sentido poder modificar un contrato ya publicado.</w:t>
             </w:r>
           </w:p>
         </w:tc>
@@ -5843,21 +6061,287 @@
                 <w:b w:val="0"/>
                 <w:bCs w:val="0"/>
               </w:rPr>
-              <w:t>2. ¿Cuándo se pueden crear</w:t>
-            </w:r>
-            <w:r>
+              <w:t>3. ¿Cuál es la fecha y la hora del registrationMoment?</w:t>
+            </w:r>
+          </w:p>
+        </w:tc>
+        <w:tc>
+          <w:tcPr>
+            <w:tcW w:w="2275" w:type="dxa"/>
+          </w:tcPr>
+          <w:p>
+            <w:pPr>
+              <w:pStyle w:val="Prrafodelista"/>
+              <w:ind w:left="0"/>
+              <w:cnfStyle w:val="000000000000" w:firstRow="0" w:lastRow="0" w:firstColumn="0" w:lastColumn="0" w:oddVBand="0" w:evenVBand="0" w:oddHBand="0" w:evenHBand="0" w:firstRowFirstColumn="0" w:firstRowLastColumn="0" w:lastRowFirstColumn="0" w:lastRowLastColumn="0"/>
+            </w:pPr>
+            <w:r>
+              <w:rPr>
+                <w:b/>
+                <w:bCs/>
+              </w:rPr>
+              <w:t>Opción 1</w:t>
+            </w:r>
+            <w:r>
+              <w:t>:</w:t>
+            </w:r>
+            <w:r>
+              <w:t>Permitir que el cliente ponga la fecha y el momento que quiera.</w:t>
+            </w:r>
+          </w:p>
+          <w:p>
+            <w:pPr>
+              <w:pStyle w:val="Prrafodelista"/>
+              <w:ind w:left="0"/>
+              <w:cnfStyle w:val="000000000000" w:firstRow="0" w:lastRow="0" w:firstColumn="0" w:lastColumn="0" w:oddVBand="0" w:evenVBand="0" w:oddHBand="0" w:evenHBand="0" w:firstRowFirstColumn="0" w:firstRowLastColumn="0" w:lastRowFirstColumn="0" w:lastRowLastColumn="0"/>
+            </w:pPr>
+            <w:r>
+              <w:rPr>
+                <w:b/>
+                <w:bCs/>
+              </w:rPr>
+              <w:t>Opción 2:</w:t>
+            </w:r>
+            <w:r>
+              <w:t xml:space="preserve">Establecer el momento actual en </w:t>
+            </w:r>
+            <w:r>
+              <w:lastRenderedPageBreak/>
+              <w:t>el que se encuentra el equipo.</w:t>
+            </w:r>
+          </w:p>
+          <w:p>
+            <w:pPr>
+              <w:pStyle w:val="Prrafodelista"/>
+              <w:ind w:left="0"/>
+              <w:cnfStyle w:val="000000000000" w:firstRow="0" w:lastRow="0" w:firstColumn="0" w:lastColumn="0" w:oddVBand="0" w:evenVBand="0" w:oddHBand="0" w:evenHBand="0" w:firstRowFirstColumn="0" w:firstRowLastColumn="0" w:lastRowFirstColumn="0" w:lastRowLastColumn="0"/>
+            </w:pPr>
+          </w:p>
+        </w:tc>
+        <w:tc>
+          <w:tcPr>
+            <w:tcW w:w="3155" w:type="dxa"/>
+          </w:tcPr>
+          <w:p>
+            <w:pPr>
+              <w:pStyle w:val="Prrafodelista"/>
+              <w:ind w:left="0"/>
+              <w:cnfStyle w:val="000000000000" w:firstRow="0" w:lastRow="0" w:firstColumn="0" w:lastColumn="0" w:oddVBand="0" w:evenVBand="0" w:oddHBand="0" w:evenHBand="0" w:firstRowFirstColumn="0" w:firstRowLastColumn="0" w:lastRowFirstColumn="0" w:lastRowLastColumn="0"/>
+              <w:rPr>
+                <w:b/>
+                <w:bCs/>
+              </w:rPr>
+            </w:pPr>
+            <w:r>
+              <w:rPr>
+                <w:b/>
+                <w:bCs/>
+              </w:rPr>
+              <w:lastRenderedPageBreak/>
+              <w:t>Opción 1:</w:t>
+            </w:r>
+          </w:p>
+          <w:p>
+            <w:pPr>
+              <w:pStyle w:val="Prrafodelista"/>
+              <w:ind w:left="0"/>
+              <w:cnfStyle w:val="000000000000" w:firstRow="0" w:lastRow="0" w:firstColumn="0" w:lastColumn="0" w:oddVBand="0" w:evenVBand="0" w:oddHBand="0" w:evenHBand="0" w:firstRowFirstColumn="0" w:firstRowLastColumn="0" w:lastRowFirstColumn="0" w:lastRowLastColumn="0"/>
+            </w:pPr>
+            <w:r>
+              <w:t>-</w:t>
+            </w:r>
+            <w:r>
+              <w:t>Mayor libertad.</w:t>
+            </w:r>
+          </w:p>
+          <w:p>
+            <w:pPr>
+              <w:pStyle w:val="Prrafodelista"/>
+              <w:ind w:left="0"/>
+              <w:cnfStyle w:val="000000000000" w:firstRow="0" w:lastRow="0" w:firstColumn="0" w:lastColumn="0" w:oddVBand="0" w:evenVBand="0" w:oddHBand="0" w:evenHBand="0" w:firstRowFirstColumn="0" w:firstRowLastColumn="0" w:lastRowFirstColumn="0" w:lastRowLastColumn="0"/>
+            </w:pPr>
+            <w:r>
+              <w:t>-El usuario puede elegir una fecha diferente a la actual, en caso de que fuera necesario.</w:t>
+            </w:r>
+          </w:p>
+          <w:p>
+            <w:pPr>
+              <w:pStyle w:val="Prrafodelista"/>
+              <w:ind w:left="0"/>
+              <w:cnfStyle w:val="000000000000" w:firstRow="0" w:lastRow="0" w:firstColumn="0" w:lastColumn="0" w:oddVBand="0" w:evenVBand="0" w:oddHBand="0" w:evenHBand="0" w:firstRowFirstColumn="0" w:firstRowLastColumn="0" w:lastRowFirstColumn="0" w:lastRowLastColumn="0"/>
+              <w:rPr>
+                <w:b/>
+                <w:bCs/>
+              </w:rPr>
+            </w:pPr>
+            <w:r>
+              <w:rPr>
+                <w:b/>
+                <w:bCs/>
+              </w:rPr>
+              <w:t xml:space="preserve">Opción </w:t>
+            </w:r>
+            <w:r>
+              <w:rPr>
+                <w:b/>
+                <w:bCs/>
+              </w:rPr>
+              <w:t>2</w:t>
+            </w:r>
+            <w:r>
+              <w:rPr>
+                <w:b/>
+                <w:bCs/>
+              </w:rPr>
+              <w:t>:</w:t>
+            </w:r>
+          </w:p>
+          <w:p>
+            <w:pPr>
+              <w:pStyle w:val="Prrafodelista"/>
+              <w:ind w:left="0"/>
+              <w:cnfStyle w:val="000000000000" w:firstRow="0" w:lastRow="0" w:firstColumn="0" w:lastColumn="0" w:oddVBand="0" w:evenVBand="0" w:oddHBand="0" w:evenHBand="0" w:firstRowFirstColumn="0" w:firstRowLastColumn="0" w:lastRowFirstColumn="0" w:lastRowLastColumn="0"/>
+            </w:pPr>
+            <w:r>
+              <w:lastRenderedPageBreak/>
+              <w:t>-</w:t>
+            </w:r>
+            <w:r>
+              <w:t>Tiene más sentido con respecto a la propia definición del atributo.</w:t>
+            </w:r>
+          </w:p>
+          <w:p>
+            <w:pPr>
+              <w:pStyle w:val="Prrafodelista"/>
+              <w:ind w:left="0"/>
+              <w:cnfStyle w:val="000000000000" w:firstRow="0" w:lastRow="0" w:firstColumn="0" w:lastColumn="0" w:oddVBand="0" w:evenVBand="0" w:oddHBand="0" w:evenHBand="0" w:firstRowFirstColumn="0" w:firstRowLastColumn="0" w:lastRowFirstColumn="0" w:lastRowLastColumn="0"/>
+            </w:pPr>
+            <w:r>
+              <w:t>-Más simple, el usuario no tendría que rellenar nada.</w:t>
+            </w:r>
+          </w:p>
+          <w:p>
+            <w:pPr>
+              <w:pStyle w:val="Prrafodelista"/>
+              <w:ind w:left="0"/>
+              <w:cnfStyle w:val="000000000000" w:firstRow="0" w:lastRow="0" w:firstColumn="0" w:lastColumn="0" w:oddVBand="0" w:evenVBand="0" w:oddHBand="0" w:evenHBand="0" w:firstRowFirstColumn="0" w:firstRowLastColumn="0" w:lastRowFirstColumn="0" w:lastRowLastColumn="0"/>
+            </w:pPr>
+          </w:p>
+        </w:tc>
+        <w:tc>
+          <w:tcPr>
+            <w:tcW w:w="3827" w:type="dxa"/>
+          </w:tcPr>
+          <w:p>
+            <w:pPr>
+              <w:pStyle w:val="Prrafodelista"/>
+              <w:ind w:left="0"/>
+              <w:cnfStyle w:val="000000000000" w:firstRow="0" w:lastRow="0" w:firstColumn="0" w:lastColumn="0" w:oddVBand="0" w:evenVBand="0" w:oddHBand="0" w:evenHBand="0" w:firstRowFirstColumn="0" w:firstRowLastColumn="0" w:lastRowFirstColumn="0" w:lastRowLastColumn="0"/>
+              <w:rPr>
+                <w:b/>
+                <w:bCs/>
+              </w:rPr>
+            </w:pPr>
+            <w:r>
+              <w:rPr>
+                <w:b/>
+                <w:bCs/>
+              </w:rPr>
+              <w:lastRenderedPageBreak/>
+              <w:t>Opción 1:</w:t>
+            </w:r>
+          </w:p>
+          <w:p>
+            <w:pPr>
+              <w:cnfStyle w:val="000000000000" w:firstRow="0" w:lastRow="0" w:firstColumn="0" w:lastColumn="0" w:oddVBand="0" w:evenVBand="0" w:oddHBand="0" w:evenHBand="0" w:firstRowFirstColumn="0" w:firstRowLastColumn="0" w:lastRowFirstColumn="0" w:lastRowLastColumn="0"/>
+            </w:pPr>
+            <w:r>
+              <w:t xml:space="preserve">-No tiene sentido usar una fecha y hora diferente a las del registro para el </w:t>
+            </w:r>
+            <w:proofErr w:type="spellStart"/>
+            <w:r>
+              <w:t>registrationMoment</w:t>
+            </w:r>
+            <w:proofErr w:type="spellEnd"/>
+          </w:p>
+          <w:p>
+            <w:pPr>
+              <w:cnfStyle w:val="000000000000" w:firstRow="0" w:lastRow="0" w:firstColumn="0" w:lastColumn="0" w:oddVBand="0" w:evenVBand="0" w:oddHBand="0" w:evenHBand="0" w:firstRowFirstColumn="0" w:firstRowLastColumn="0" w:lastRowFirstColumn="0" w:lastRowLastColumn="0"/>
+            </w:pPr>
+            <w:r>
+              <w:t>-Más complicado, el usuario deberá conocer el formato del atributo para poder introducirlo sin que cause errores.</w:t>
+            </w:r>
+          </w:p>
+          <w:p>
+            <w:pPr>
+              <w:pStyle w:val="Prrafodelista"/>
+              <w:ind w:left="0"/>
+              <w:cnfStyle w:val="000000000000" w:firstRow="0" w:lastRow="0" w:firstColumn="0" w:lastColumn="0" w:oddVBand="0" w:evenVBand="0" w:oddHBand="0" w:evenHBand="0" w:firstRowFirstColumn="0" w:firstRowLastColumn="0" w:lastRowFirstColumn="0" w:lastRowLastColumn="0"/>
+              <w:rPr>
+                <w:b/>
+                <w:bCs/>
+              </w:rPr>
+            </w:pPr>
+            <w:r>
+              <w:rPr>
+                <w:b/>
+                <w:bCs/>
+              </w:rPr>
+              <w:t xml:space="preserve">Opción </w:t>
+            </w:r>
+            <w:r>
+              <w:rPr>
+                <w:b/>
+                <w:bCs/>
+              </w:rPr>
+              <w:t>2</w:t>
+            </w:r>
+            <w:r>
+              <w:rPr>
+                <w:b/>
+                <w:bCs/>
+              </w:rPr>
+              <w:t>:</w:t>
+            </w:r>
+          </w:p>
+          <w:p>
+            <w:pPr>
+              <w:pStyle w:val="Prrafodelista"/>
+              <w:ind w:left="0"/>
+              <w:cnfStyle w:val="000000000000" w:firstRow="0" w:lastRow="0" w:firstColumn="0" w:lastColumn="0" w:oddVBand="0" w:evenVBand="0" w:oddHBand="0" w:evenHBand="0" w:firstRowFirstColumn="0" w:firstRowLastColumn="0" w:lastRowFirstColumn="0" w:lastRowLastColumn="0"/>
+            </w:pPr>
+            <w:r>
+              <w:lastRenderedPageBreak/>
+              <w:t>-</w:t>
+            </w:r>
+            <w:r>
+              <w:t>Menor libertad.</w:t>
+            </w:r>
+          </w:p>
+        </w:tc>
+      </w:tr>
+      <w:tr>
+        <w:tc>
+          <w:tcPr>
+            <w:cnfStyle w:val="001000000000" w:firstRow="0" w:lastRow="0" w:firstColumn="1" w:lastColumn="0" w:oddVBand="0" w:evenVBand="0" w:oddHBand="0" w:evenHBand="0" w:firstRowFirstColumn="0" w:firstRowLastColumn="0" w:lastRowFirstColumn="0" w:lastRowLastColumn="0"/>
+            <w:tcW w:w="2368" w:type="dxa"/>
+          </w:tcPr>
+          <w:p>
+            <w:pPr>
+              <w:pStyle w:val="Prrafodelista"/>
+              <w:ind w:left="0"/>
               <w:rPr>
                 <w:b w:val="0"/>
                 <w:bCs w:val="0"/>
               </w:rPr>
-              <w:t>, eliminar o actualizar los</w:t>
-            </w:r>
+            </w:pPr>
             <w:r>
               <w:rPr>
                 <w:b w:val="0"/>
                 <w:bCs w:val="0"/>
               </w:rPr>
-              <w:t xml:space="preserve"> </w:t>
+              <w:lastRenderedPageBreak/>
+              <w:t xml:space="preserve">4. ¿Se puede cambiar el contrato al que pertenece un </w:t>
             </w:r>
             <w:proofErr w:type="spellStart"/>
             <w:r>
@@ -5873,21 +6357,289 @@
                 <w:b w:val="0"/>
                 <w:bCs w:val="0"/>
               </w:rPr>
-              <w:t xml:space="preserve"> logs </w:t>
-            </w:r>
-            <w:r>
+              <w:t xml:space="preserve"> log?</w:t>
+            </w:r>
+          </w:p>
+        </w:tc>
+        <w:tc>
+          <w:tcPr>
+            <w:tcW w:w="2275" w:type="dxa"/>
+          </w:tcPr>
+          <w:p>
+            <w:pPr>
+              <w:pStyle w:val="Prrafodelista"/>
+              <w:ind w:left="0"/>
+              <w:cnfStyle w:val="000000000000" w:firstRow="0" w:lastRow="0" w:firstColumn="0" w:lastColumn="0" w:oddVBand="0" w:evenVBand="0" w:oddHBand="0" w:evenHBand="0" w:firstRowFirstColumn="0" w:firstRowLastColumn="0" w:lastRowFirstColumn="0" w:lastRowLastColumn="0"/>
+            </w:pPr>
+            <w:r>
+              <w:rPr>
+                <w:b/>
+                <w:bCs/>
+              </w:rPr>
+              <w:t>Opción 1</w:t>
+            </w:r>
+            <w:r>
+              <w:t>:</w:t>
+            </w:r>
+            <w:r>
+              <w:t>Si.</w:t>
+            </w:r>
+          </w:p>
+          <w:p>
+            <w:pPr>
+              <w:pStyle w:val="Prrafodelista"/>
+              <w:ind w:left="0"/>
+              <w:cnfStyle w:val="000000000000" w:firstRow="0" w:lastRow="0" w:firstColumn="0" w:lastColumn="0" w:oddVBand="0" w:evenVBand="0" w:oddHBand="0" w:evenHBand="0" w:firstRowFirstColumn="0" w:firstRowLastColumn="0" w:lastRowFirstColumn="0" w:lastRowLastColumn="0"/>
+            </w:pPr>
+            <w:r>
+              <w:rPr>
+                <w:b/>
+                <w:bCs/>
+              </w:rPr>
+              <w:t>Opción 2:</w:t>
+            </w:r>
+            <w:r>
+              <w:t xml:space="preserve"> N</w:t>
+            </w:r>
+            <w:r>
+              <w:t>o.</w:t>
+            </w:r>
+          </w:p>
+        </w:tc>
+        <w:tc>
+          <w:tcPr>
+            <w:tcW w:w="3155" w:type="dxa"/>
+          </w:tcPr>
+          <w:p>
+            <w:pPr>
+              <w:pStyle w:val="Prrafodelista"/>
+              <w:ind w:left="0"/>
+              <w:cnfStyle w:val="000000000000" w:firstRow="0" w:lastRow="0" w:firstColumn="0" w:lastColumn="0" w:oddVBand="0" w:evenVBand="0" w:oddHBand="0" w:evenHBand="0" w:firstRowFirstColumn="0" w:firstRowLastColumn="0" w:lastRowFirstColumn="0" w:lastRowLastColumn="0"/>
+              <w:rPr>
+                <w:b/>
+                <w:bCs/>
+              </w:rPr>
+            </w:pPr>
+            <w:r>
+              <w:rPr>
+                <w:b/>
+                <w:bCs/>
+              </w:rPr>
+              <w:t>Opción 1:</w:t>
+            </w:r>
+          </w:p>
+          <w:p>
+            <w:pPr>
+              <w:pStyle w:val="Prrafodelista"/>
+              <w:ind w:left="0"/>
+              <w:cnfStyle w:val="000000000000" w:firstRow="0" w:lastRow="0" w:firstColumn="0" w:lastColumn="0" w:oddVBand="0" w:evenVBand="0" w:oddHBand="0" w:evenHBand="0" w:firstRowFirstColumn="0" w:firstRowLastColumn="0" w:lastRowFirstColumn="0" w:lastRowLastColumn="0"/>
+            </w:pPr>
+            <w:r>
+              <w:t>-</w:t>
+            </w:r>
+            <w:r>
+              <w:t xml:space="preserve">Mayor facilidad de cambio en caso de equivocación </w:t>
+            </w:r>
+          </w:p>
+          <w:p>
+            <w:pPr>
+              <w:pStyle w:val="Prrafodelista"/>
+              <w:ind w:left="0"/>
+              <w:cnfStyle w:val="000000000000" w:firstRow="0" w:lastRow="0" w:firstColumn="0" w:lastColumn="0" w:oddVBand="0" w:evenVBand="0" w:oddHBand="0" w:evenHBand="0" w:firstRowFirstColumn="0" w:firstRowLastColumn="0" w:lastRowFirstColumn="0" w:lastRowLastColumn="0"/>
+              <w:rPr>
+                <w:b/>
+                <w:bCs/>
+              </w:rPr>
+            </w:pPr>
+            <w:r>
+              <w:rPr>
+                <w:b/>
+                <w:bCs/>
+              </w:rPr>
+              <w:t xml:space="preserve">Opción </w:t>
+            </w:r>
+            <w:r>
+              <w:rPr>
+                <w:b/>
+                <w:bCs/>
+              </w:rPr>
+              <w:t>2</w:t>
+            </w:r>
+            <w:r>
+              <w:rPr>
+                <w:b/>
+                <w:bCs/>
+              </w:rPr>
+              <w:t>:</w:t>
+            </w:r>
+          </w:p>
+          <w:p>
+            <w:pPr>
+              <w:pStyle w:val="Prrafodelista"/>
+              <w:ind w:left="0"/>
+              <w:cnfStyle w:val="000000000000" w:firstRow="0" w:lastRow="0" w:firstColumn="0" w:lastColumn="0" w:oddVBand="0" w:evenVBand="0" w:oddHBand="0" w:evenHBand="0" w:firstRowFirstColumn="0" w:firstRowLastColumn="0" w:lastRowFirstColumn="0" w:lastRowLastColumn="0"/>
+            </w:pPr>
+            <w:r>
+              <w:t>-</w:t>
+            </w:r>
+            <w:r>
+              <w:t xml:space="preserve"> No tiene sentido que un </w:t>
+            </w:r>
+            <w:proofErr w:type="spellStart"/>
+            <w:r>
+              <w:t>progress</w:t>
+            </w:r>
+            <w:proofErr w:type="spellEnd"/>
+            <w:r>
+              <w:t xml:space="preserve"> log </w:t>
+            </w:r>
+            <w:r>
+              <w:t xml:space="preserve">creado </w:t>
+            </w:r>
+            <w:r>
+              <w:t>para un contrato se pueda cambiar a otro.</w:t>
+            </w:r>
+          </w:p>
+          <w:p>
+            <w:pPr>
+              <w:pStyle w:val="Prrafodelista"/>
+              <w:ind w:left="0"/>
+              <w:cnfStyle w:val="000000000000" w:firstRow="0" w:lastRow="0" w:firstColumn="0" w:lastColumn="0" w:oddVBand="0" w:evenVBand="0" w:oddHBand="0" w:evenHBand="0" w:firstRowFirstColumn="0" w:firstRowLastColumn="0" w:lastRowFirstColumn="0" w:lastRowLastColumn="0"/>
+            </w:pPr>
+          </w:p>
+        </w:tc>
+        <w:tc>
+          <w:tcPr>
+            <w:tcW w:w="3827" w:type="dxa"/>
+          </w:tcPr>
+          <w:p>
+            <w:pPr>
+              <w:pStyle w:val="Prrafodelista"/>
+              <w:ind w:left="0"/>
+              <w:cnfStyle w:val="000000000000" w:firstRow="0" w:lastRow="0" w:firstColumn="0" w:lastColumn="0" w:oddVBand="0" w:evenVBand="0" w:oddHBand="0" w:evenHBand="0" w:firstRowFirstColumn="0" w:firstRowLastColumn="0" w:lastRowFirstColumn="0" w:lastRowLastColumn="0"/>
+              <w:rPr>
+                <w:b/>
+                <w:bCs/>
+              </w:rPr>
+            </w:pPr>
+            <w:r>
+              <w:rPr>
+                <w:b/>
+                <w:bCs/>
+              </w:rPr>
+              <w:t>Opción 1:</w:t>
+            </w:r>
+          </w:p>
+          <w:p>
+            <w:pPr>
+              <w:cnfStyle w:val="000000000000" w:firstRow="0" w:lastRow="0" w:firstColumn="0" w:lastColumn="0" w:oddVBand="0" w:evenVBand="0" w:oddHBand="0" w:evenHBand="0" w:firstRowFirstColumn="0" w:firstRowLastColumn="0" w:lastRowFirstColumn="0" w:lastRowLastColumn="0"/>
+            </w:pPr>
+            <w:r>
+              <w:t xml:space="preserve">-El cliente podría cambiar todos los </w:t>
+            </w:r>
+            <w:proofErr w:type="spellStart"/>
+            <w:r>
+              <w:t>progress</w:t>
+            </w:r>
+            <w:proofErr w:type="spellEnd"/>
+            <w:r>
+              <w:t xml:space="preserve"> </w:t>
+            </w:r>
+            <w:r>
+              <w:t xml:space="preserve">logs </w:t>
+            </w:r>
+            <w:r>
+              <w:t xml:space="preserve">muy fácilmente </w:t>
+            </w:r>
+            <w:r>
+              <w:t>y</w:t>
+            </w:r>
+            <w:r>
+              <w:t xml:space="preserve"> sin ningún tipo de supervisión</w:t>
+            </w:r>
+            <w:r>
+              <w:t>.</w:t>
+            </w:r>
+          </w:p>
+          <w:p>
+            <w:pPr>
+              <w:pStyle w:val="Prrafodelista"/>
+              <w:ind w:left="0"/>
+              <w:cnfStyle w:val="000000000000" w:firstRow="0" w:lastRow="0" w:firstColumn="0" w:lastColumn="0" w:oddVBand="0" w:evenVBand="0" w:oddHBand="0" w:evenHBand="0" w:firstRowFirstColumn="0" w:firstRowLastColumn="0" w:lastRowFirstColumn="0" w:lastRowLastColumn="0"/>
+              <w:rPr>
+                <w:b/>
+                <w:bCs/>
+              </w:rPr>
+            </w:pPr>
+            <w:r>
+              <w:rPr>
+                <w:b/>
+                <w:bCs/>
+              </w:rPr>
+              <w:t xml:space="preserve">Opción </w:t>
+            </w:r>
+            <w:r>
+              <w:rPr>
+                <w:b/>
+                <w:bCs/>
+              </w:rPr>
+              <w:t>2</w:t>
+            </w:r>
+            <w:r>
+              <w:rPr>
+                <w:b/>
+                <w:bCs/>
+              </w:rPr>
+              <w:t>:</w:t>
+            </w:r>
+          </w:p>
+          <w:p>
+            <w:pPr>
+              <w:cnfStyle w:val="000000000000" w:firstRow="0" w:lastRow="0" w:firstColumn="0" w:lastColumn="0" w:oddVBand="0" w:evenVBand="0" w:oddHBand="0" w:evenHBand="0" w:firstRowFirstColumn="0" w:firstRowLastColumn="0" w:lastRowFirstColumn="0" w:lastRowLastColumn="0"/>
+            </w:pPr>
+            <w:r>
+              <w:t>-Más difícil de cambiar en caso de equivocación. Habría que eliminar el progres log y posteriormente crearlo de nuevo en el contrato adecuado.</w:t>
+            </w:r>
+          </w:p>
+        </w:tc>
+      </w:tr>
+      <w:tr>
+        <w:tc>
+          <w:tcPr>
+            <w:cnfStyle w:val="001000000000" w:firstRow="0" w:lastRow="0" w:firstColumn="1" w:lastColumn="0" w:oddVBand="0" w:evenVBand="0" w:oddHBand="0" w:evenHBand="0" w:firstRowFirstColumn="0" w:firstRowLastColumn="0" w:lastRowFirstColumn="0" w:lastRowLastColumn="0"/>
+            <w:tcW w:w="2368" w:type="dxa"/>
+          </w:tcPr>
+          <w:p>
+            <w:pPr>
+              <w:pStyle w:val="Prrafodelista"/>
+              <w:ind w:left="0"/>
               <w:rPr>
                 <w:b w:val="0"/>
                 <w:bCs w:val="0"/>
               </w:rPr>
-              <w:t>de</w:t>
-            </w:r>
+            </w:pPr>
             <w:r>
               <w:rPr>
                 <w:b w:val="0"/>
                 <w:bCs w:val="0"/>
               </w:rPr>
-              <w:t xml:space="preserve"> un contrato?</w:t>
+              <w:t xml:space="preserve">5. ¿Se puede cambiar el </w:t>
+            </w:r>
+            <w:proofErr w:type="spellStart"/>
+            <w:r>
+              <w:rPr>
+                <w:b w:val="0"/>
+                <w:bCs w:val="0"/>
+              </w:rPr>
+              <w:t>responsiblePerson</w:t>
+            </w:r>
+            <w:proofErr w:type="spellEnd"/>
+            <w:r>
+              <w:rPr>
+                <w:b w:val="0"/>
+                <w:bCs w:val="0"/>
+              </w:rPr>
+              <w:t xml:space="preserve"> de un contrato?</w:t>
             </w:r>
           </w:p>
         </w:tc>
@@ -5909,11 +6661,72 @@
               <w:t>Opción 1</w:t>
             </w:r>
             <w:r>
-              <w:t xml:space="preserve">: </w:t>
-            </w:r>
-            <w:r>
-              <w:t>Cuando el contrato no está publicado</w:t>
-            </w:r>
+              <w:t>:</w:t>
+            </w:r>
+            <w:r>
+              <w:t>Si.</w:t>
+            </w:r>
+          </w:p>
+          <w:p>
+            <w:pPr>
+              <w:pStyle w:val="Prrafodelista"/>
+              <w:ind w:left="0"/>
+              <w:cnfStyle w:val="000000000000" w:firstRow="0" w:lastRow="0" w:firstColumn="0" w:lastColumn="0" w:oddVBand="0" w:evenVBand="0" w:oddHBand="0" w:evenHBand="0" w:firstRowFirstColumn="0" w:firstRowLastColumn="0" w:lastRowFirstColumn="0" w:lastRowLastColumn="0"/>
+            </w:pPr>
+            <w:r>
+              <w:rPr>
+                <w:b/>
+                <w:bCs/>
+              </w:rPr>
+              <w:t>Opción 2:</w:t>
+            </w:r>
+            <w:r>
+              <w:t xml:space="preserve"> N</w:t>
+            </w:r>
+            <w:r>
+              <w:t>o.</w:t>
+            </w:r>
+          </w:p>
+        </w:tc>
+        <w:tc>
+          <w:tcPr>
+            <w:tcW w:w="3155" w:type="dxa"/>
+          </w:tcPr>
+          <w:p>
+            <w:pPr>
+              <w:pStyle w:val="Prrafodelista"/>
+              <w:ind w:left="0"/>
+              <w:cnfStyle w:val="000000000000" w:firstRow="0" w:lastRow="0" w:firstColumn="0" w:lastColumn="0" w:oddVBand="0" w:evenVBand="0" w:oddHBand="0" w:evenHBand="0" w:firstRowFirstColumn="0" w:firstRowLastColumn="0" w:lastRowFirstColumn="0" w:lastRowLastColumn="0"/>
+              <w:rPr>
+                <w:b/>
+                <w:bCs/>
+              </w:rPr>
+            </w:pPr>
+            <w:r>
+              <w:rPr>
+                <w:b/>
+                <w:bCs/>
+              </w:rPr>
+              <w:t>Opción 1:</w:t>
+            </w:r>
+          </w:p>
+          <w:p>
+            <w:pPr>
+              <w:pStyle w:val="Prrafodelista"/>
+              <w:ind w:left="0"/>
+              <w:cnfStyle w:val="000000000000" w:firstRow="0" w:lastRow="0" w:firstColumn="0" w:lastColumn="0" w:oddVBand="0" w:evenVBand="0" w:oddHBand="0" w:evenHBand="0" w:firstRowFirstColumn="0" w:firstRowLastColumn="0" w:lastRowFirstColumn="0" w:lastRowLastColumn="0"/>
+            </w:pPr>
+            <w:r>
+              <w:t>-</w:t>
+            </w:r>
+            <w:r>
+              <w:t xml:space="preserve">Permite cambiar a la persona responsable del </w:t>
+            </w:r>
+            <w:proofErr w:type="spellStart"/>
+            <w:r>
+              <w:t>progressLog</w:t>
+            </w:r>
+            <w:proofErr w:type="spellEnd"/>
             <w:r>
               <w:t>.</w:t>
             </w:r>
@@ -5923,22 +6736,94 @@
               <w:pStyle w:val="Prrafodelista"/>
               <w:ind w:left="0"/>
               <w:cnfStyle w:val="000000000000" w:firstRow="0" w:lastRow="0" w:firstColumn="0" w:lastColumn="0" w:oddVBand="0" w:evenVBand="0" w:oddHBand="0" w:evenHBand="0" w:firstRowFirstColumn="0" w:firstRowLastColumn="0" w:lastRowFirstColumn="0" w:lastRowLastColumn="0"/>
-            </w:pPr>
-            <w:r>
-              <w:rPr>
-                <w:b/>
-                <w:bCs/>
-              </w:rPr>
-              <w:t>Opción 2:</w:t>
-            </w:r>
-            <w:r>
-              <w:t xml:space="preserve"> </w:t>
-            </w:r>
-            <w:r>
-              <w:t xml:space="preserve">Cuando </w:t>
-            </w:r>
-            <w:r>
-              <w:t>el contrato está publicado</w:t>
+              <w:rPr>
+                <w:b/>
+                <w:bCs/>
+              </w:rPr>
+            </w:pPr>
+            <w:r>
+              <w:rPr>
+                <w:b/>
+                <w:bCs/>
+              </w:rPr>
+              <w:t xml:space="preserve">Opción </w:t>
+            </w:r>
+            <w:r>
+              <w:rPr>
+                <w:b/>
+                <w:bCs/>
+              </w:rPr>
+              <w:t>2</w:t>
+            </w:r>
+            <w:r>
+              <w:rPr>
+                <w:b/>
+                <w:bCs/>
+              </w:rPr>
+              <w:t>:</w:t>
+            </w:r>
+          </w:p>
+          <w:p>
+            <w:pPr>
+              <w:pStyle w:val="Prrafodelista"/>
+              <w:ind w:left="0"/>
+              <w:cnfStyle w:val="000000000000" w:firstRow="0" w:lastRow="0" w:firstColumn="0" w:lastColumn="0" w:oddVBand="0" w:evenVBand="0" w:oddHBand="0" w:evenHBand="0" w:firstRowFirstColumn="0" w:firstRowLastColumn="0" w:lastRowFirstColumn="0" w:lastRowLastColumn="0"/>
+            </w:pPr>
+            <w:r>
+              <w:t>-</w:t>
+            </w:r>
+            <w:r>
+              <w:t xml:space="preserve"> Siendo el atributo </w:t>
+            </w:r>
+            <w:proofErr w:type="spellStart"/>
+            <w:r>
+              <w:t>respoonsiblePerson</w:t>
+            </w:r>
+            <w:proofErr w:type="spellEnd"/>
+            <w:r>
+              <w:t xml:space="preserve"> la persona que ha creado el </w:t>
+            </w:r>
+            <w:proofErr w:type="spellStart"/>
+            <w:r>
+              <w:t>progressLog</w:t>
+            </w:r>
+            <w:proofErr w:type="spellEnd"/>
+            <w:r>
+              <w:t>, no tiene sentido poder cambiarla</w:t>
+            </w:r>
+          </w:p>
+        </w:tc>
+        <w:tc>
+          <w:tcPr>
+            <w:tcW w:w="3827" w:type="dxa"/>
+          </w:tcPr>
+          <w:p>
+            <w:pPr>
+              <w:pStyle w:val="Prrafodelista"/>
+              <w:ind w:left="0"/>
+              <w:cnfStyle w:val="000000000000" w:firstRow="0" w:lastRow="0" w:firstColumn="0" w:lastColumn="0" w:oddVBand="0" w:evenVBand="0" w:oddHBand="0" w:evenHBand="0" w:firstRowFirstColumn="0" w:firstRowLastColumn="0" w:lastRowFirstColumn="0" w:lastRowLastColumn="0"/>
+              <w:rPr>
+                <w:b/>
+                <w:bCs/>
+              </w:rPr>
+            </w:pPr>
+            <w:r>
+              <w:rPr>
+                <w:b/>
+                <w:bCs/>
+              </w:rPr>
+              <w:t>Opción 1:</w:t>
+            </w:r>
+          </w:p>
+          <w:p>
+            <w:pPr>
+              <w:cnfStyle w:val="000000000000" w:firstRow="0" w:lastRow="0" w:firstColumn="0" w:lastColumn="0" w:oddVBand="0" w:evenVBand="0" w:oddHBand="0" w:evenHBand="0" w:firstRowFirstColumn="0" w:firstRowLastColumn="0" w:lastRowFirstColumn="0" w:lastRowLastColumn="0"/>
+            </w:pPr>
+            <w:r>
+              <w:t>-</w:t>
+            </w:r>
+            <w:r>
+              <w:t>Menor coherencia</w:t>
             </w:r>
             <w:r>
               <w:t>.</w:t>
@@ -5949,29 +6834,31 @@
               <w:pStyle w:val="Prrafodelista"/>
               <w:ind w:left="0"/>
               <w:cnfStyle w:val="000000000000" w:firstRow="0" w:lastRow="0" w:firstColumn="0" w:lastColumn="0" w:oddVBand="0" w:evenVBand="0" w:oddHBand="0" w:evenHBand="0" w:firstRowFirstColumn="0" w:firstRowLastColumn="0" w:lastRowFirstColumn="0" w:lastRowLastColumn="0"/>
-            </w:pPr>
-          </w:p>
-        </w:tc>
-        <w:tc>
-          <w:tcPr>
-            <w:tcW w:w="3155" w:type="dxa"/>
-          </w:tcPr>
-          <w:p>
-            <w:pPr>
-              <w:pStyle w:val="Prrafodelista"/>
-              <w:ind w:left="0"/>
-              <w:cnfStyle w:val="000000000000" w:firstRow="0" w:lastRow="0" w:firstColumn="0" w:lastColumn="0" w:oddVBand="0" w:evenVBand="0" w:oddHBand="0" w:evenHBand="0" w:firstRowFirstColumn="0" w:firstRowLastColumn="0" w:lastRowFirstColumn="0" w:lastRowLastColumn="0"/>
-              <w:rPr>
-                <w:b/>
-                <w:bCs/>
-              </w:rPr>
-            </w:pPr>
-            <w:r>
-              <w:rPr>
-                <w:b/>
-                <w:bCs/>
-              </w:rPr>
-              <w:t>Opción 1:</w:t>
+              <w:rPr>
+                <w:b/>
+                <w:bCs/>
+              </w:rPr>
+            </w:pPr>
+            <w:r>
+              <w:rPr>
+                <w:b/>
+                <w:bCs/>
+              </w:rPr>
+              <w:t xml:space="preserve">Opción </w:t>
+            </w:r>
+            <w:r>
+              <w:rPr>
+                <w:b/>
+                <w:bCs/>
+              </w:rPr>
+              <w:t>2</w:t>
+            </w:r>
+            <w:r>
+              <w:rPr>
+                <w:b/>
+                <w:bCs/>
+              </w:rPr>
+              <w:t>:</w:t>
             </w:r>
           </w:p>
           <w:p>
@@ -5984,204 +6871,13 @@
               <w:t>-</w:t>
             </w:r>
             <w:r>
-              <w:t xml:space="preserve">Misma lógica de negocio que el </w:t>
-            </w:r>
-            <w:proofErr w:type="spellStart"/>
-            <w:r>
-              <w:t>update</w:t>
-            </w:r>
-            <w:proofErr w:type="spellEnd"/>
-            <w:r>
-              <w:t xml:space="preserve"> y el </w:t>
-            </w:r>
-            <w:proofErr w:type="spellStart"/>
-            <w:r>
-              <w:t>delete</w:t>
-            </w:r>
-            <w:proofErr w:type="spellEnd"/>
-            <w:r>
-              <w:t xml:space="preserve"> del contrato</w:t>
+              <w:t xml:space="preserve"> Menor </w:t>
+            </w:r>
+            <w:r>
+              <w:t>libertad</w:t>
             </w:r>
             <w:r>
               <w:t>.</w:t>
-            </w:r>
-          </w:p>
-          <w:p>
-            <w:pPr>
-              <w:pStyle w:val="Prrafodelista"/>
-              <w:ind w:left="0"/>
-              <w:cnfStyle w:val="000000000000" w:firstRow="0" w:lastRow="0" w:firstColumn="0" w:lastColumn="0" w:oddVBand="0" w:evenVBand="0" w:oddHBand="0" w:evenHBand="0" w:firstRowFirstColumn="0" w:firstRowLastColumn="0" w:lastRowFirstColumn="0" w:lastRowLastColumn="0"/>
-            </w:pPr>
-            <w:r>
-              <w:t>- Tiene más sentido crearlos</w:t>
-            </w:r>
-            <w:r>
-              <w:t>, editarlos y eliminarlos</w:t>
-            </w:r>
-            <w:r>
-              <w:t xml:space="preserve"> cuando se puede modificar los contratos.</w:t>
-            </w:r>
-          </w:p>
-          <w:p>
-            <w:pPr>
-              <w:pStyle w:val="Prrafodelista"/>
-              <w:ind w:left="0"/>
-              <w:cnfStyle w:val="000000000000" w:firstRow="0" w:lastRow="0" w:firstColumn="0" w:lastColumn="0" w:oddVBand="0" w:evenVBand="0" w:oddHBand="0" w:evenHBand="0" w:firstRowFirstColumn="0" w:firstRowLastColumn="0" w:lastRowFirstColumn="0" w:lastRowLastColumn="0"/>
-              <w:rPr>
-                <w:b/>
-                <w:bCs/>
-              </w:rPr>
-            </w:pPr>
-            <w:r>
-              <w:rPr>
-                <w:b/>
-                <w:bCs/>
-              </w:rPr>
-              <w:t xml:space="preserve">Opción </w:t>
-            </w:r>
-            <w:r>
-              <w:rPr>
-                <w:b/>
-                <w:bCs/>
-              </w:rPr>
-              <w:t>2</w:t>
-            </w:r>
-            <w:r>
-              <w:rPr>
-                <w:b/>
-                <w:bCs/>
-              </w:rPr>
-              <w:t>:</w:t>
-            </w:r>
-          </w:p>
-          <w:p>
-            <w:pPr>
-              <w:pStyle w:val="Prrafodelista"/>
-              <w:ind w:left="0"/>
-              <w:cnfStyle w:val="000000000000" w:firstRow="0" w:lastRow="0" w:firstColumn="0" w:lastColumn="0" w:oddVBand="0" w:evenVBand="0" w:oddHBand="0" w:evenHBand="0" w:firstRowFirstColumn="0" w:firstRowLastColumn="0" w:lastRowFirstColumn="0" w:lastRowLastColumn="0"/>
-            </w:pPr>
-            <w:r>
-              <w:t>-</w:t>
-            </w:r>
-            <w:r>
-              <w:t>Permite crear</w:t>
-            </w:r>
-            <w:r>
-              <w:t>, actualizar y eliminar</w:t>
-            </w:r>
-            <w:r>
-              <w:t xml:space="preserve"> </w:t>
-            </w:r>
-            <w:proofErr w:type="spellStart"/>
-            <w:r>
-              <w:t>progress</w:t>
-            </w:r>
-            <w:proofErr w:type="spellEnd"/>
-            <w:r>
-              <w:t xml:space="preserve"> </w:t>
-            </w:r>
-            <w:r>
-              <w:t>logs,</w:t>
-            </w:r>
-            <w:r>
-              <w:t xml:space="preserve"> aunque el contrato esté finalizado, en caso de que se haya olvidado algo.</w:t>
-            </w:r>
-          </w:p>
-          <w:p>
-            <w:pPr>
-              <w:pStyle w:val="Prrafodelista"/>
-              <w:ind w:left="0"/>
-              <w:cnfStyle w:val="000000000000" w:firstRow="0" w:lastRow="0" w:firstColumn="0" w:lastColumn="0" w:oddVBand="0" w:evenVBand="0" w:oddHBand="0" w:evenHBand="0" w:firstRowFirstColumn="0" w:firstRowLastColumn="0" w:lastRowFirstColumn="0" w:lastRowLastColumn="0"/>
-            </w:pPr>
-          </w:p>
-        </w:tc>
-        <w:tc>
-          <w:tcPr>
-            <w:tcW w:w="3827" w:type="dxa"/>
-          </w:tcPr>
-          <w:p>
-            <w:pPr>
-              <w:pStyle w:val="Prrafodelista"/>
-              <w:ind w:left="0"/>
-              <w:cnfStyle w:val="000000000000" w:firstRow="0" w:lastRow="0" w:firstColumn="0" w:lastColumn="0" w:oddVBand="0" w:evenVBand="0" w:oddHBand="0" w:evenHBand="0" w:firstRowFirstColumn="0" w:firstRowLastColumn="0" w:lastRowFirstColumn="0" w:lastRowLastColumn="0"/>
-              <w:rPr>
-                <w:b/>
-                <w:bCs/>
-              </w:rPr>
-            </w:pPr>
-            <w:r>
-              <w:rPr>
-                <w:b/>
-                <w:bCs/>
-              </w:rPr>
-              <w:t>Opción 1:</w:t>
-            </w:r>
-          </w:p>
-          <w:p>
-            <w:pPr>
-              <w:cnfStyle w:val="000000000000" w:firstRow="0" w:lastRow="0" w:firstColumn="0" w:lastColumn="0" w:oddVBand="0" w:evenVBand="0" w:oddHBand="0" w:evenHBand="0" w:firstRowFirstColumn="0" w:firstRowLastColumn="0" w:lastRowFirstColumn="0" w:lastRowLastColumn="0"/>
-            </w:pPr>
-            <w:r>
-              <w:t>-Puede ser problemático si el cliente publica un contrato sin querer o si se le olvida crear</w:t>
-            </w:r>
-            <w:r>
-              <w:t>, actualizar o eliminar</w:t>
-            </w:r>
-            <w:r>
-              <w:t xml:space="preserve"> un </w:t>
-            </w:r>
-            <w:proofErr w:type="spellStart"/>
-            <w:r>
-              <w:t>progress</w:t>
-            </w:r>
-            <w:proofErr w:type="spellEnd"/>
-            <w:r>
-              <w:t xml:space="preserve"> log.</w:t>
-            </w:r>
-          </w:p>
-          <w:p>
-            <w:pPr>
-              <w:pStyle w:val="Prrafodelista"/>
-              <w:ind w:left="0"/>
-              <w:cnfStyle w:val="000000000000" w:firstRow="0" w:lastRow="0" w:firstColumn="0" w:lastColumn="0" w:oddVBand="0" w:evenVBand="0" w:oddHBand="0" w:evenHBand="0" w:firstRowFirstColumn="0" w:firstRowLastColumn="0" w:lastRowFirstColumn="0" w:lastRowLastColumn="0"/>
-              <w:rPr>
-                <w:b/>
-                <w:bCs/>
-              </w:rPr>
-            </w:pPr>
-            <w:r>
-              <w:rPr>
-                <w:b/>
-                <w:bCs/>
-              </w:rPr>
-              <w:t xml:space="preserve">Opción </w:t>
-            </w:r>
-            <w:r>
-              <w:rPr>
-                <w:b/>
-                <w:bCs/>
-              </w:rPr>
-              <w:t>2</w:t>
-            </w:r>
-            <w:r>
-              <w:rPr>
-                <w:b/>
-                <w:bCs/>
-              </w:rPr>
-              <w:t>:</w:t>
-            </w:r>
-          </w:p>
-          <w:p>
-            <w:pPr>
-              <w:pStyle w:val="Prrafodelista"/>
-              <w:ind w:left="0"/>
-              <w:cnfStyle w:val="000000000000" w:firstRow="0" w:lastRow="0" w:firstColumn="0" w:lastColumn="0" w:oddVBand="0" w:evenVBand="0" w:oddHBand="0" w:evenHBand="0" w:firstRowFirstColumn="0" w:firstRowLastColumn="0" w:lastRowFirstColumn="0" w:lastRowLastColumn="0"/>
-            </w:pPr>
-            <w:r>
-              <w:t>-</w:t>
-            </w:r>
-            <w:r>
-              <w:t>No tiene sentido poder modificar un contrato ya publicado.</w:t>
             </w:r>
           </w:p>
         </w:tc>
@@ -6206,887 +6902,15 @@
                 <w:b w:val="0"/>
                 <w:bCs w:val="0"/>
               </w:rPr>
-              <w:t>3. ¿Cuál es la fecha y la hora del registrationMoment?</w:t>
-            </w:r>
-          </w:p>
-        </w:tc>
-        <w:tc>
-          <w:tcPr>
-            <w:tcW w:w="2275" w:type="dxa"/>
-          </w:tcPr>
-          <w:p>
-            <w:pPr>
-              <w:pStyle w:val="Prrafodelista"/>
-              <w:ind w:left="0"/>
-              <w:cnfStyle w:val="000000000000" w:firstRow="0" w:lastRow="0" w:firstColumn="0" w:lastColumn="0" w:oddVBand="0" w:evenVBand="0" w:oddHBand="0" w:evenHBand="0" w:firstRowFirstColumn="0" w:firstRowLastColumn="0" w:lastRowFirstColumn="0" w:lastRowLastColumn="0"/>
-            </w:pPr>
-            <w:r>
-              <w:rPr>
-                <w:b/>
-                <w:bCs/>
-              </w:rPr>
-              <w:t>Opción 1</w:t>
-            </w:r>
-            <w:r>
-              <w:t>:</w:t>
-            </w:r>
-            <w:r>
-              <w:t>Permitir que el cliente ponga la fecha y el momento que quiera.</w:t>
-            </w:r>
-          </w:p>
-          <w:p>
-            <w:pPr>
-              <w:pStyle w:val="Prrafodelista"/>
-              <w:ind w:left="0"/>
-              <w:cnfStyle w:val="000000000000" w:firstRow="0" w:lastRow="0" w:firstColumn="0" w:lastColumn="0" w:oddVBand="0" w:evenVBand="0" w:oddHBand="0" w:evenHBand="0" w:firstRowFirstColumn="0" w:firstRowLastColumn="0" w:lastRowFirstColumn="0" w:lastRowLastColumn="0"/>
-            </w:pPr>
-            <w:r>
-              <w:rPr>
-                <w:b/>
-                <w:bCs/>
-              </w:rPr>
-              <w:t>Opción 2:</w:t>
-            </w:r>
-            <w:r>
-              <w:t xml:space="preserve">Establecer el momento actual en </w:t>
-            </w:r>
-            <w:r>
-              <w:lastRenderedPageBreak/>
-              <w:t>el que se encuentra el equipo.</w:t>
-            </w:r>
-          </w:p>
-          <w:p>
-            <w:pPr>
-              <w:pStyle w:val="Prrafodelista"/>
-              <w:ind w:left="0"/>
-              <w:cnfStyle w:val="000000000000" w:firstRow="0" w:lastRow="0" w:firstColumn="0" w:lastColumn="0" w:oddVBand="0" w:evenVBand="0" w:oddHBand="0" w:evenHBand="0" w:firstRowFirstColumn="0" w:firstRowLastColumn="0" w:lastRowFirstColumn="0" w:lastRowLastColumn="0"/>
-            </w:pPr>
-          </w:p>
-        </w:tc>
-        <w:tc>
-          <w:tcPr>
-            <w:tcW w:w="3155" w:type="dxa"/>
-          </w:tcPr>
-          <w:p>
-            <w:pPr>
-              <w:pStyle w:val="Prrafodelista"/>
-              <w:ind w:left="0"/>
-              <w:cnfStyle w:val="000000000000" w:firstRow="0" w:lastRow="0" w:firstColumn="0" w:lastColumn="0" w:oddVBand="0" w:evenVBand="0" w:oddHBand="0" w:evenHBand="0" w:firstRowFirstColumn="0" w:firstRowLastColumn="0" w:lastRowFirstColumn="0" w:lastRowLastColumn="0"/>
-              <w:rPr>
-                <w:b/>
-                <w:bCs/>
-              </w:rPr>
-            </w:pPr>
-            <w:r>
-              <w:rPr>
-                <w:b/>
-                <w:bCs/>
-              </w:rPr>
-              <w:lastRenderedPageBreak/>
-              <w:t>Opción 1:</w:t>
-            </w:r>
-          </w:p>
-          <w:p>
-            <w:pPr>
-              <w:pStyle w:val="Prrafodelista"/>
-              <w:ind w:left="0"/>
-              <w:cnfStyle w:val="000000000000" w:firstRow="0" w:lastRow="0" w:firstColumn="0" w:lastColumn="0" w:oddVBand="0" w:evenVBand="0" w:oddHBand="0" w:evenHBand="0" w:firstRowFirstColumn="0" w:firstRowLastColumn="0" w:lastRowFirstColumn="0" w:lastRowLastColumn="0"/>
-            </w:pPr>
-            <w:r>
-              <w:t>-</w:t>
-            </w:r>
-            <w:r>
-              <w:t>M</w:t>
-            </w:r>
-            <w:r>
-              <w:t>ayor libertad</w:t>
-            </w:r>
-            <w:r>
-              <w:t>.</w:t>
-            </w:r>
-          </w:p>
-          <w:p>
-            <w:pPr>
-              <w:pStyle w:val="Prrafodelista"/>
-              <w:ind w:left="0"/>
-              <w:cnfStyle w:val="000000000000" w:firstRow="0" w:lastRow="0" w:firstColumn="0" w:lastColumn="0" w:oddVBand="0" w:evenVBand="0" w:oddHBand="0" w:evenHBand="0" w:firstRowFirstColumn="0" w:firstRowLastColumn="0" w:lastRowFirstColumn="0" w:lastRowLastColumn="0"/>
-            </w:pPr>
-            <w:r>
-              <w:t>-</w:t>
-            </w:r>
-            <w:r>
-              <w:t>El usuario puede elegir una fecha diferente a la actual, en caso de que fuera necesario.</w:t>
-            </w:r>
-          </w:p>
-          <w:p>
-            <w:pPr>
-              <w:pStyle w:val="Prrafodelista"/>
-              <w:ind w:left="0"/>
-              <w:cnfStyle w:val="000000000000" w:firstRow="0" w:lastRow="0" w:firstColumn="0" w:lastColumn="0" w:oddVBand="0" w:evenVBand="0" w:oddHBand="0" w:evenHBand="0" w:firstRowFirstColumn="0" w:firstRowLastColumn="0" w:lastRowFirstColumn="0" w:lastRowLastColumn="0"/>
-              <w:rPr>
-                <w:b/>
-                <w:bCs/>
-              </w:rPr>
-            </w:pPr>
-            <w:r>
-              <w:rPr>
-                <w:b/>
-                <w:bCs/>
-              </w:rPr>
-              <w:t xml:space="preserve">Opción </w:t>
-            </w:r>
-            <w:r>
-              <w:rPr>
-                <w:b/>
-                <w:bCs/>
-              </w:rPr>
-              <w:t>2</w:t>
-            </w:r>
-            <w:r>
-              <w:rPr>
-                <w:b/>
-                <w:bCs/>
-              </w:rPr>
-              <w:t>:</w:t>
-            </w:r>
-          </w:p>
-          <w:p>
-            <w:pPr>
-              <w:pStyle w:val="Prrafodelista"/>
-              <w:ind w:left="0"/>
-              <w:cnfStyle w:val="000000000000" w:firstRow="0" w:lastRow="0" w:firstColumn="0" w:lastColumn="0" w:oddVBand="0" w:evenVBand="0" w:oddHBand="0" w:evenHBand="0" w:firstRowFirstColumn="0" w:firstRowLastColumn="0" w:lastRowFirstColumn="0" w:lastRowLastColumn="0"/>
-            </w:pPr>
-            <w:r>
-              <w:lastRenderedPageBreak/>
-              <w:t>-</w:t>
-            </w:r>
-            <w:r>
-              <w:t>Tiene más sentido con respecto a la propia definición del atributo.</w:t>
-            </w:r>
-          </w:p>
-          <w:p>
-            <w:pPr>
-              <w:pStyle w:val="Prrafodelista"/>
-              <w:ind w:left="0"/>
-              <w:cnfStyle w:val="000000000000" w:firstRow="0" w:lastRow="0" w:firstColumn="0" w:lastColumn="0" w:oddVBand="0" w:evenVBand="0" w:oddHBand="0" w:evenHBand="0" w:firstRowFirstColumn="0" w:firstRowLastColumn="0" w:lastRowFirstColumn="0" w:lastRowLastColumn="0"/>
-            </w:pPr>
-            <w:r>
-              <w:t>-Más simple, el usuario no tendría que rellenar nada.</w:t>
-            </w:r>
-          </w:p>
-          <w:p>
-            <w:pPr>
-              <w:pStyle w:val="Prrafodelista"/>
-              <w:ind w:left="0"/>
-              <w:cnfStyle w:val="000000000000" w:firstRow="0" w:lastRow="0" w:firstColumn="0" w:lastColumn="0" w:oddVBand="0" w:evenVBand="0" w:oddHBand="0" w:evenHBand="0" w:firstRowFirstColumn="0" w:firstRowLastColumn="0" w:lastRowFirstColumn="0" w:lastRowLastColumn="0"/>
-            </w:pPr>
-          </w:p>
-        </w:tc>
-        <w:tc>
-          <w:tcPr>
-            <w:tcW w:w="3827" w:type="dxa"/>
-          </w:tcPr>
-          <w:p>
-            <w:pPr>
-              <w:pStyle w:val="Prrafodelista"/>
-              <w:ind w:left="0"/>
-              <w:cnfStyle w:val="000000000000" w:firstRow="0" w:lastRow="0" w:firstColumn="0" w:lastColumn="0" w:oddVBand="0" w:evenVBand="0" w:oddHBand="0" w:evenHBand="0" w:firstRowFirstColumn="0" w:firstRowLastColumn="0" w:lastRowFirstColumn="0" w:lastRowLastColumn="0"/>
-              <w:rPr>
-                <w:b/>
-                <w:bCs/>
-              </w:rPr>
-            </w:pPr>
-            <w:r>
-              <w:rPr>
-                <w:b/>
-                <w:bCs/>
-              </w:rPr>
-              <w:lastRenderedPageBreak/>
-              <w:t>Opción 1:</w:t>
-            </w:r>
-          </w:p>
-          <w:p>
-            <w:pPr>
-              <w:cnfStyle w:val="000000000000" w:firstRow="0" w:lastRow="0" w:firstColumn="0" w:lastColumn="0" w:oddVBand="0" w:evenVBand="0" w:oddHBand="0" w:evenHBand="0" w:firstRowFirstColumn="0" w:firstRowLastColumn="0" w:lastRowFirstColumn="0" w:lastRowLastColumn="0"/>
-            </w:pPr>
-            <w:r>
-              <w:t>-</w:t>
-            </w:r>
-            <w:r>
-              <w:t xml:space="preserve">No tiene sentido usar una fecha y hora diferente a las del registro para el </w:t>
+              <w:t xml:space="preserve">6. ¿Se puede cambiar el </w:t>
             </w:r>
             <w:proofErr w:type="spellStart"/>
             <w:r>
-              <w:t>registrationMoment</w:t>
-            </w:r>
-            <w:proofErr w:type="spellEnd"/>
-          </w:p>
-          <w:p>
-            <w:pPr>
-              <w:cnfStyle w:val="000000000000" w:firstRow="0" w:lastRow="0" w:firstColumn="0" w:lastColumn="0" w:oddVBand="0" w:evenVBand="0" w:oddHBand="0" w:evenHBand="0" w:firstRowFirstColumn="0" w:firstRowLastColumn="0" w:lastRowFirstColumn="0" w:lastRowLastColumn="0"/>
-            </w:pPr>
-            <w:r>
-              <w:t>-Más complicado, el usuario deberá conocer el formato del atributo para poder introducirlo sin que cause errores.</w:t>
-            </w:r>
-          </w:p>
-          <w:p>
-            <w:pPr>
-              <w:pStyle w:val="Prrafodelista"/>
-              <w:ind w:left="0"/>
-              <w:cnfStyle w:val="000000000000" w:firstRow="0" w:lastRow="0" w:firstColumn="0" w:lastColumn="0" w:oddVBand="0" w:evenVBand="0" w:oddHBand="0" w:evenHBand="0" w:firstRowFirstColumn="0" w:firstRowLastColumn="0" w:lastRowFirstColumn="0" w:lastRowLastColumn="0"/>
-              <w:rPr>
-                <w:b/>
-                <w:bCs/>
-              </w:rPr>
-            </w:pPr>
-            <w:r>
-              <w:rPr>
-                <w:b/>
-                <w:bCs/>
-              </w:rPr>
-              <w:t xml:space="preserve">Opción </w:t>
-            </w:r>
-            <w:r>
-              <w:rPr>
-                <w:b/>
-                <w:bCs/>
-              </w:rPr>
-              <w:t>2</w:t>
-            </w:r>
-            <w:r>
-              <w:rPr>
-                <w:b/>
-                <w:bCs/>
-              </w:rPr>
-              <w:t>:</w:t>
-            </w:r>
-          </w:p>
-          <w:p>
-            <w:pPr>
-              <w:pStyle w:val="Prrafodelista"/>
-              <w:ind w:left="0"/>
-              <w:cnfStyle w:val="000000000000" w:firstRow="0" w:lastRow="0" w:firstColumn="0" w:lastColumn="0" w:oddVBand="0" w:evenVBand="0" w:oddHBand="0" w:evenHBand="0" w:firstRowFirstColumn="0" w:firstRowLastColumn="0" w:lastRowFirstColumn="0" w:lastRowLastColumn="0"/>
-            </w:pPr>
-            <w:r>
-              <w:lastRenderedPageBreak/>
-              <w:t>-</w:t>
-            </w:r>
-            <w:r>
-              <w:t>Menor libertad</w:t>
-            </w:r>
-            <w:r>
-              <w:t>.</w:t>
-            </w:r>
-          </w:p>
-        </w:tc>
-      </w:tr>
-      <w:tr>
-        <w:tc>
-          <w:tcPr>
-            <w:cnfStyle w:val="001000000000" w:firstRow="0" w:lastRow="0" w:firstColumn="1" w:lastColumn="0" w:oddVBand="0" w:evenVBand="0" w:oddHBand="0" w:evenHBand="0" w:firstRowFirstColumn="0" w:firstRowLastColumn="0" w:lastRowFirstColumn="0" w:lastRowLastColumn="0"/>
-            <w:tcW w:w="2368" w:type="dxa"/>
-          </w:tcPr>
-          <w:p>
-            <w:pPr>
-              <w:pStyle w:val="Prrafodelista"/>
-              <w:ind w:left="0"/>
               <w:rPr>
                 <w:b w:val="0"/>
                 <w:bCs w:val="0"/>
               </w:rPr>
-            </w:pPr>
-            <w:r>
-              <w:rPr>
-                <w:b w:val="0"/>
-                <w:bCs w:val="0"/>
-              </w:rPr>
-              <w:t xml:space="preserve">4. ¿Se puede cambiar el contrato al que pertenece un </w:t>
-            </w:r>
-            <w:proofErr w:type="spellStart"/>
-            <w:r>
-              <w:rPr>
-                <w:b w:val="0"/>
-                <w:bCs w:val="0"/>
-              </w:rPr>
-              <w:t>progress</w:t>
-            </w:r>
-            <w:proofErr w:type="spellEnd"/>
-            <w:r>
-              <w:rPr>
-                <w:b w:val="0"/>
-                <w:bCs w:val="0"/>
-              </w:rPr>
-              <w:t xml:space="preserve"> log?</w:t>
-            </w:r>
-          </w:p>
-        </w:tc>
-        <w:tc>
-          <w:tcPr>
-            <w:tcW w:w="2275" w:type="dxa"/>
-          </w:tcPr>
-          <w:p>
-            <w:pPr>
-              <w:pStyle w:val="Prrafodelista"/>
-              <w:ind w:left="0"/>
-              <w:cnfStyle w:val="000000000000" w:firstRow="0" w:lastRow="0" w:firstColumn="0" w:lastColumn="0" w:oddVBand="0" w:evenVBand="0" w:oddHBand="0" w:evenHBand="0" w:firstRowFirstColumn="0" w:firstRowLastColumn="0" w:lastRowFirstColumn="0" w:lastRowLastColumn="0"/>
-            </w:pPr>
-            <w:r>
-              <w:rPr>
-                <w:b/>
-                <w:bCs/>
-              </w:rPr>
-              <w:t>Opción 1</w:t>
-            </w:r>
-            <w:r>
-              <w:t>:</w:t>
-            </w:r>
-            <w:r>
-              <w:t>Si</w:t>
-            </w:r>
-            <w:r>
-              <w:t>.</w:t>
-            </w:r>
-          </w:p>
-          <w:p>
-            <w:pPr>
-              <w:pStyle w:val="Prrafodelista"/>
-              <w:ind w:left="0"/>
-              <w:cnfStyle w:val="000000000000" w:firstRow="0" w:lastRow="0" w:firstColumn="0" w:lastColumn="0" w:oddVBand="0" w:evenVBand="0" w:oddHBand="0" w:evenHBand="0" w:firstRowFirstColumn="0" w:firstRowLastColumn="0" w:lastRowFirstColumn="0" w:lastRowLastColumn="0"/>
-            </w:pPr>
-            <w:r>
-              <w:rPr>
-                <w:b/>
-                <w:bCs/>
-              </w:rPr>
-              <w:t>Opción 2:</w:t>
-            </w:r>
-            <w:r>
-              <w:t xml:space="preserve"> N</w:t>
-            </w:r>
-            <w:r>
-              <w:t>o.</w:t>
-            </w:r>
-          </w:p>
-        </w:tc>
-        <w:tc>
-          <w:tcPr>
-            <w:tcW w:w="3155" w:type="dxa"/>
-          </w:tcPr>
-          <w:p>
-            <w:pPr>
-              <w:pStyle w:val="Prrafodelista"/>
-              <w:ind w:left="0"/>
-              <w:cnfStyle w:val="000000000000" w:firstRow="0" w:lastRow="0" w:firstColumn="0" w:lastColumn="0" w:oddVBand="0" w:evenVBand="0" w:oddHBand="0" w:evenHBand="0" w:firstRowFirstColumn="0" w:firstRowLastColumn="0" w:lastRowFirstColumn="0" w:lastRowLastColumn="0"/>
-              <w:rPr>
-                <w:b/>
-                <w:bCs/>
-              </w:rPr>
-            </w:pPr>
-            <w:r>
-              <w:rPr>
-                <w:b/>
-                <w:bCs/>
-              </w:rPr>
-              <w:t>Opción 1:</w:t>
-            </w:r>
-          </w:p>
-          <w:p>
-            <w:pPr>
-              <w:pStyle w:val="Prrafodelista"/>
-              <w:ind w:left="0"/>
-              <w:cnfStyle w:val="000000000000" w:firstRow="0" w:lastRow="0" w:firstColumn="0" w:lastColumn="0" w:oddVBand="0" w:evenVBand="0" w:oddHBand="0" w:evenHBand="0" w:firstRowFirstColumn="0" w:firstRowLastColumn="0" w:lastRowFirstColumn="0" w:lastRowLastColumn="0"/>
-            </w:pPr>
-            <w:r>
-              <w:t>-</w:t>
-            </w:r>
-            <w:r>
-              <w:t xml:space="preserve">Mayor facilidad de cambio en caso de equivocación </w:t>
-            </w:r>
-          </w:p>
-          <w:p>
-            <w:pPr>
-              <w:pStyle w:val="Prrafodelista"/>
-              <w:ind w:left="0"/>
-              <w:cnfStyle w:val="000000000000" w:firstRow="0" w:lastRow="0" w:firstColumn="0" w:lastColumn="0" w:oddVBand="0" w:evenVBand="0" w:oddHBand="0" w:evenHBand="0" w:firstRowFirstColumn="0" w:firstRowLastColumn="0" w:lastRowFirstColumn="0" w:lastRowLastColumn="0"/>
-              <w:rPr>
-                <w:b/>
-                <w:bCs/>
-              </w:rPr>
-            </w:pPr>
-            <w:r>
-              <w:rPr>
-                <w:b/>
-                <w:bCs/>
-              </w:rPr>
-              <w:t xml:space="preserve">Opción </w:t>
-            </w:r>
-            <w:r>
-              <w:rPr>
-                <w:b/>
-                <w:bCs/>
-              </w:rPr>
-              <w:t>2</w:t>
-            </w:r>
-            <w:r>
-              <w:rPr>
-                <w:b/>
-                <w:bCs/>
-              </w:rPr>
-              <w:t>:</w:t>
-            </w:r>
-          </w:p>
-          <w:p>
-            <w:pPr>
-              <w:pStyle w:val="Prrafodelista"/>
-              <w:ind w:left="0"/>
-              <w:cnfStyle w:val="000000000000" w:firstRow="0" w:lastRow="0" w:firstColumn="0" w:lastColumn="0" w:oddVBand="0" w:evenVBand="0" w:oddHBand="0" w:evenHBand="0" w:firstRowFirstColumn="0" w:firstRowLastColumn="0" w:lastRowFirstColumn="0" w:lastRowLastColumn="0"/>
-            </w:pPr>
-            <w:r>
-              <w:t>-</w:t>
-            </w:r>
-            <w:r>
-              <w:t xml:space="preserve"> No tiene sentido que un </w:t>
-            </w:r>
-            <w:proofErr w:type="spellStart"/>
-            <w:r>
-              <w:t>progress</w:t>
-            </w:r>
-            <w:proofErr w:type="spellEnd"/>
-            <w:r>
-              <w:t xml:space="preserve"> log </w:t>
-            </w:r>
-            <w:r>
-              <w:t xml:space="preserve">creado </w:t>
-            </w:r>
-            <w:r>
-              <w:t>para un contrato se pueda cambiar a otro.</w:t>
-            </w:r>
-          </w:p>
-          <w:p>
-            <w:pPr>
-              <w:pStyle w:val="Prrafodelista"/>
-              <w:ind w:left="0"/>
-              <w:cnfStyle w:val="000000000000" w:firstRow="0" w:lastRow="0" w:firstColumn="0" w:lastColumn="0" w:oddVBand="0" w:evenVBand="0" w:oddHBand="0" w:evenHBand="0" w:firstRowFirstColumn="0" w:firstRowLastColumn="0" w:lastRowFirstColumn="0" w:lastRowLastColumn="0"/>
-            </w:pPr>
-          </w:p>
-        </w:tc>
-        <w:tc>
-          <w:tcPr>
-            <w:tcW w:w="3827" w:type="dxa"/>
-          </w:tcPr>
-          <w:p>
-            <w:pPr>
-              <w:pStyle w:val="Prrafodelista"/>
-              <w:ind w:left="0"/>
-              <w:cnfStyle w:val="000000000000" w:firstRow="0" w:lastRow="0" w:firstColumn="0" w:lastColumn="0" w:oddVBand="0" w:evenVBand="0" w:oddHBand="0" w:evenHBand="0" w:firstRowFirstColumn="0" w:firstRowLastColumn="0" w:lastRowFirstColumn="0" w:lastRowLastColumn="0"/>
-              <w:rPr>
-                <w:b/>
-                <w:bCs/>
-              </w:rPr>
-            </w:pPr>
-            <w:r>
-              <w:rPr>
-                <w:b/>
-                <w:bCs/>
-              </w:rPr>
-              <w:t>Opción 1:</w:t>
-            </w:r>
-          </w:p>
-          <w:p>
-            <w:pPr>
-              <w:cnfStyle w:val="000000000000" w:firstRow="0" w:lastRow="0" w:firstColumn="0" w:lastColumn="0" w:oddVBand="0" w:evenVBand="0" w:oddHBand="0" w:evenHBand="0" w:firstRowFirstColumn="0" w:firstRowLastColumn="0" w:lastRowFirstColumn="0" w:lastRowLastColumn="0"/>
-            </w:pPr>
-            <w:r>
-              <w:t xml:space="preserve">-El cliente podría cambiar todos los </w:t>
-            </w:r>
-            <w:proofErr w:type="spellStart"/>
-            <w:r>
-              <w:t>progress</w:t>
-            </w:r>
-            <w:proofErr w:type="spellEnd"/>
-            <w:r>
-              <w:t xml:space="preserve"> </w:t>
-            </w:r>
-            <w:r>
-              <w:t xml:space="preserve">logs </w:t>
-            </w:r>
-            <w:r>
-              <w:t xml:space="preserve">muy fácilmente </w:t>
-            </w:r>
-            <w:r>
-              <w:t>y</w:t>
-            </w:r>
-            <w:r>
-              <w:t xml:space="preserve"> sin ningún tipo de supervisión</w:t>
-            </w:r>
-            <w:r>
-              <w:t>.</w:t>
-            </w:r>
-          </w:p>
-          <w:p>
-            <w:pPr>
-              <w:pStyle w:val="Prrafodelista"/>
-              <w:ind w:left="0"/>
-              <w:cnfStyle w:val="000000000000" w:firstRow="0" w:lastRow="0" w:firstColumn="0" w:lastColumn="0" w:oddVBand="0" w:evenVBand="0" w:oddHBand="0" w:evenHBand="0" w:firstRowFirstColumn="0" w:firstRowLastColumn="0" w:lastRowFirstColumn="0" w:lastRowLastColumn="0"/>
-              <w:rPr>
-                <w:b/>
-                <w:bCs/>
-              </w:rPr>
-            </w:pPr>
-            <w:r>
-              <w:rPr>
-                <w:b/>
-                <w:bCs/>
-              </w:rPr>
-              <w:t xml:space="preserve">Opción </w:t>
-            </w:r>
-            <w:r>
-              <w:rPr>
-                <w:b/>
-                <w:bCs/>
-              </w:rPr>
-              <w:t>2</w:t>
-            </w:r>
-            <w:r>
-              <w:rPr>
-                <w:b/>
-                <w:bCs/>
-              </w:rPr>
-              <w:t>:</w:t>
-            </w:r>
-          </w:p>
-          <w:p>
-            <w:pPr>
-              <w:cnfStyle w:val="000000000000" w:firstRow="0" w:lastRow="0" w:firstColumn="0" w:lastColumn="0" w:oddVBand="0" w:evenVBand="0" w:oddHBand="0" w:evenHBand="0" w:firstRowFirstColumn="0" w:firstRowLastColumn="0" w:lastRowFirstColumn="0" w:lastRowLastColumn="0"/>
-            </w:pPr>
-            <w:r>
-              <w:t>-Más difícil de cambiar en caso de equivocación. Habría que eliminar el progres log y posteriormente crearlo de nuevo en el contrato adecuado.</w:t>
-            </w:r>
-          </w:p>
-        </w:tc>
-      </w:tr>
-      <w:tr>
-        <w:tc>
-          <w:tcPr>
-            <w:cnfStyle w:val="001000000000" w:firstRow="0" w:lastRow="0" w:firstColumn="1" w:lastColumn="0" w:oddVBand="0" w:evenVBand="0" w:oddHBand="0" w:evenHBand="0" w:firstRowFirstColumn="0" w:firstRowLastColumn="0" w:lastRowFirstColumn="0" w:lastRowLastColumn="0"/>
-            <w:tcW w:w="2368" w:type="dxa"/>
-          </w:tcPr>
-          <w:p>
-            <w:pPr>
-              <w:pStyle w:val="Prrafodelista"/>
-              <w:ind w:left="0"/>
-              <w:rPr>
-                <w:b w:val="0"/>
-                <w:bCs w:val="0"/>
-              </w:rPr>
-            </w:pPr>
-            <w:r>
-              <w:rPr>
-                <w:b w:val="0"/>
-                <w:bCs w:val="0"/>
-              </w:rPr>
-              <w:t xml:space="preserve">5. ¿Se puede cambiar el </w:t>
-            </w:r>
-            <w:proofErr w:type="spellStart"/>
-            <w:r>
-              <w:rPr>
-                <w:b w:val="0"/>
-                <w:bCs w:val="0"/>
-              </w:rPr>
-              <w:t>responsiblePerson</w:t>
-            </w:r>
-            <w:proofErr w:type="spellEnd"/>
-            <w:r>
-              <w:rPr>
-                <w:b w:val="0"/>
-                <w:bCs w:val="0"/>
-              </w:rPr>
-              <w:t xml:space="preserve"> de un contrato?</w:t>
-            </w:r>
-          </w:p>
-        </w:tc>
-        <w:tc>
-          <w:tcPr>
-            <w:tcW w:w="2275" w:type="dxa"/>
-          </w:tcPr>
-          <w:p>
-            <w:pPr>
-              <w:pStyle w:val="Prrafodelista"/>
-              <w:ind w:left="0"/>
-              <w:cnfStyle w:val="000000000000" w:firstRow="0" w:lastRow="0" w:firstColumn="0" w:lastColumn="0" w:oddVBand="0" w:evenVBand="0" w:oddHBand="0" w:evenHBand="0" w:firstRowFirstColumn="0" w:firstRowLastColumn="0" w:lastRowFirstColumn="0" w:lastRowLastColumn="0"/>
-            </w:pPr>
-            <w:r>
-              <w:rPr>
-                <w:b/>
-                <w:bCs/>
-              </w:rPr>
-              <w:t>Opción 1</w:t>
-            </w:r>
-            <w:r>
-              <w:t>:</w:t>
-            </w:r>
-            <w:r>
-              <w:t>Si.</w:t>
-            </w:r>
-          </w:p>
-          <w:p>
-            <w:pPr>
-              <w:pStyle w:val="Prrafodelista"/>
-              <w:ind w:left="0"/>
-              <w:cnfStyle w:val="000000000000" w:firstRow="0" w:lastRow="0" w:firstColumn="0" w:lastColumn="0" w:oddVBand="0" w:evenVBand="0" w:oddHBand="0" w:evenHBand="0" w:firstRowFirstColumn="0" w:firstRowLastColumn="0" w:lastRowFirstColumn="0" w:lastRowLastColumn="0"/>
-            </w:pPr>
-            <w:r>
-              <w:rPr>
-                <w:b/>
-                <w:bCs/>
-              </w:rPr>
-              <w:t>Opción 2:</w:t>
-            </w:r>
-            <w:r>
-              <w:t xml:space="preserve"> N</w:t>
-            </w:r>
-            <w:r>
-              <w:t>o.</w:t>
-            </w:r>
-          </w:p>
-        </w:tc>
-        <w:tc>
-          <w:tcPr>
-            <w:tcW w:w="3155" w:type="dxa"/>
-          </w:tcPr>
-          <w:p>
-            <w:pPr>
-              <w:pStyle w:val="Prrafodelista"/>
-              <w:ind w:left="0"/>
-              <w:cnfStyle w:val="000000000000" w:firstRow="0" w:lastRow="0" w:firstColumn="0" w:lastColumn="0" w:oddVBand="0" w:evenVBand="0" w:oddHBand="0" w:evenHBand="0" w:firstRowFirstColumn="0" w:firstRowLastColumn="0" w:lastRowFirstColumn="0" w:lastRowLastColumn="0"/>
-              <w:rPr>
-                <w:b/>
-                <w:bCs/>
-              </w:rPr>
-            </w:pPr>
-            <w:r>
-              <w:rPr>
-                <w:b/>
-                <w:bCs/>
-              </w:rPr>
-              <w:t>Opción 1:</w:t>
-            </w:r>
-          </w:p>
-          <w:p>
-            <w:pPr>
-              <w:pStyle w:val="Prrafodelista"/>
-              <w:ind w:left="0"/>
-              <w:cnfStyle w:val="000000000000" w:firstRow="0" w:lastRow="0" w:firstColumn="0" w:lastColumn="0" w:oddVBand="0" w:evenVBand="0" w:oddHBand="0" w:evenHBand="0" w:firstRowFirstColumn="0" w:firstRowLastColumn="0" w:lastRowFirstColumn="0" w:lastRowLastColumn="0"/>
-            </w:pPr>
-            <w:r>
-              <w:t>-</w:t>
-            </w:r>
-            <w:r>
-              <w:t xml:space="preserve">Permite cambiar a la persona responsable del </w:t>
-            </w:r>
-            <w:proofErr w:type="spellStart"/>
-            <w:r>
-              <w:t>progressLog</w:t>
-            </w:r>
-            <w:proofErr w:type="spellEnd"/>
-            <w:r>
-              <w:t>.</w:t>
-            </w:r>
-          </w:p>
-          <w:p>
-            <w:pPr>
-              <w:pStyle w:val="Prrafodelista"/>
-              <w:ind w:left="0"/>
-              <w:cnfStyle w:val="000000000000" w:firstRow="0" w:lastRow="0" w:firstColumn="0" w:lastColumn="0" w:oddVBand="0" w:evenVBand="0" w:oddHBand="0" w:evenHBand="0" w:firstRowFirstColumn="0" w:firstRowLastColumn="0" w:lastRowFirstColumn="0" w:lastRowLastColumn="0"/>
-              <w:rPr>
-                <w:b/>
-                <w:bCs/>
-              </w:rPr>
-            </w:pPr>
-            <w:r>
-              <w:rPr>
-                <w:b/>
-                <w:bCs/>
-              </w:rPr>
-              <w:t xml:space="preserve">Opción </w:t>
-            </w:r>
-            <w:r>
-              <w:rPr>
-                <w:b/>
-                <w:bCs/>
-              </w:rPr>
-              <w:t>2</w:t>
-            </w:r>
-            <w:r>
-              <w:rPr>
-                <w:b/>
-                <w:bCs/>
-              </w:rPr>
-              <w:t>:</w:t>
-            </w:r>
-          </w:p>
-          <w:p>
-            <w:pPr>
-              <w:pStyle w:val="Prrafodelista"/>
-              <w:ind w:left="0"/>
-              <w:cnfStyle w:val="000000000000" w:firstRow="0" w:lastRow="0" w:firstColumn="0" w:lastColumn="0" w:oddVBand="0" w:evenVBand="0" w:oddHBand="0" w:evenHBand="0" w:firstRowFirstColumn="0" w:firstRowLastColumn="0" w:lastRowFirstColumn="0" w:lastRowLastColumn="0"/>
-            </w:pPr>
-            <w:r>
-              <w:t>-</w:t>
-            </w:r>
-            <w:r>
-              <w:t xml:space="preserve"> Siendo el atributo </w:t>
-            </w:r>
-            <w:proofErr w:type="spellStart"/>
-            <w:r>
-              <w:t>respoonsiblePerson</w:t>
-            </w:r>
-            <w:proofErr w:type="spellEnd"/>
-            <w:r>
-              <w:t xml:space="preserve"> la persona que ha creado el </w:t>
-            </w:r>
-            <w:proofErr w:type="spellStart"/>
-            <w:r>
-              <w:t>progressLog</w:t>
-            </w:r>
-            <w:proofErr w:type="spellEnd"/>
-            <w:r>
-              <w:t>, no tiene sentido poder cambiarla</w:t>
-            </w:r>
-          </w:p>
-        </w:tc>
-        <w:tc>
-          <w:tcPr>
-            <w:tcW w:w="3827" w:type="dxa"/>
-          </w:tcPr>
-          <w:p>
-            <w:pPr>
-              <w:pStyle w:val="Prrafodelista"/>
-              <w:ind w:left="0"/>
-              <w:cnfStyle w:val="000000000000" w:firstRow="0" w:lastRow="0" w:firstColumn="0" w:lastColumn="0" w:oddVBand="0" w:evenVBand="0" w:oddHBand="0" w:evenHBand="0" w:firstRowFirstColumn="0" w:firstRowLastColumn="0" w:lastRowFirstColumn="0" w:lastRowLastColumn="0"/>
-              <w:rPr>
-                <w:b/>
-                <w:bCs/>
-              </w:rPr>
-            </w:pPr>
-            <w:r>
-              <w:rPr>
-                <w:b/>
-                <w:bCs/>
-              </w:rPr>
-              <w:t>Opción 1:</w:t>
-            </w:r>
-          </w:p>
-          <w:p>
-            <w:pPr>
-              <w:cnfStyle w:val="000000000000" w:firstRow="0" w:lastRow="0" w:firstColumn="0" w:lastColumn="0" w:oddVBand="0" w:evenVBand="0" w:oddHBand="0" w:evenHBand="0" w:firstRowFirstColumn="0" w:firstRowLastColumn="0" w:lastRowFirstColumn="0" w:lastRowLastColumn="0"/>
-            </w:pPr>
-            <w:r>
-              <w:t>-</w:t>
-            </w:r>
-            <w:r>
-              <w:t>Menor coherencia</w:t>
-            </w:r>
-            <w:r>
-              <w:t>.</w:t>
-            </w:r>
-          </w:p>
-          <w:p>
-            <w:pPr>
-              <w:pStyle w:val="Prrafodelista"/>
-              <w:ind w:left="0"/>
-              <w:cnfStyle w:val="000000000000" w:firstRow="0" w:lastRow="0" w:firstColumn="0" w:lastColumn="0" w:oddVBand="0" w:evenVBand="0" w:oddHBand="0" w:evenHBand="0" w:firstRowFirstColumn="0" w:firstRowLastColumn="0" w:lastRowFirstColumn="0" w:lastRowLastColumn="0"/>
-              <w:rPr>
-                <w:b/>
-                <w:bCs/>
-              </w:rPr>
-            </w:pPr>
-            <w:r>
-              <w:rPr>
-                <w:b/>
-                <w:bCs/>
-              </w:rPr>
-              <w:t xml:space="preserve">Opción </w:t>
-            </w:r>
-            <w:r>
-              <w:rPr>
-                <w:b/>
-                <w:bCs/>
-              </w:rPr>
-              <w:t>2</w:t>
-            </w:r>
-            <w:r>
-              <w:rPr>
-                <w:b/>
-                <w:bCs/>
-              </w:rPr>
-              <w:t>:</w:t>
-            </w:r>
-          </w:p>
-          <w:p>
-            <w:pPr>
-              <w:pStyle w:val="Prrafodelista"/>
-              <w:ind w:left="0"/>
-              <w:cnfStyle w:val="000000000000" w:firstRow="0" w:lastRow="0" w:firstColumn="0" w:lastColumn="0" w:oddVBand="0" w:evenVBand="0" w:oddHBand="0" w:evenHBand="0" w:firstRowFirstColumn="0" w:firstRowLastColumn="0" w:lastRowFirstColumn="0" w:lastRowLastColumn="0"/>
-            </w:pPr>
-            <w:r>
-              <w:t>-</w:t>
-            </w:r>
-            <w:r>
-              <w:t xml:space="preserve"> Menor </w:t>
-            </w:r>
-            <w:r>
-              <w:t>libertad</w:t>
-            </w:r>
-            <w:r>
-              <w:t>.</w:t>
-            </w:r>
-          </w:p>
-        </w:tc>
-      </w:tr>
-      <w:tr>
-        <w:tc>
-          <w:tcPr>
-            <w:cnfStyle w:val="001000000000" w:firstRow="0" w:lastRow="0" w:firstColumn="1" w:lastColumn="0" w:oddVBand="0" w:evenVBand="0" w:oddHBand="0" w:evenHBand="0" w:firstRowFirstColumn="0" w:firstRowLastColumn="0" w:lastRowFirstColumn="0" w:lastRowLastColumn="0"/>
-            <w:tcW w:w="2368" w:type="dxa"/>
-          </w:tcPr>
-          <w:p>
-            <w:pPr>
-              <w:pStyle w:val="Prrafodelista"/>
-              <w:ind w:left="0"/>
-              <w:rPr>
-                <w:b w:val="0"/>
-                <w:bCs w:val="0"/>
-              </w:rPr>
-            </w:pPr>
-            <w:r>
-              <w:rPr>
-                <w:b w:val="0"/>
-                <w:bCs w:val="0"/>
-              </w:rPr>
-              <w:t>6</w:t>
-            </w:r>
-            <w:r>
-              <w:rPr>
-                <w:b w:val="0"/>
-                <w:bCs w:val="0"/>
-              </w:rPr>
-              <w:t xml:space="preserve">. ¿Se puede cambiar el </w:t>
-            </w:r>
-            <w:proofErr w:type="spellStart"/>
-            <w:r>
-              <w:rPr>
-                <w:b w:val="0"/>
-                <w:bCs w:val="0"/>
-              </w:rPr>
-              <w:t>re</w:t>
-            </w:r>
-            <w:r>
-              <w:rPr>
-                <w:b w:val="0"/>
-                <w:bCs w:val="0"/>
-              </w:rPr>
-              <w:t>cordId</w:t>
+              <w:t>recordId</w:t>
             </w:r>
             <w:proofErr w:type="spellEnd"/>
             <w:r>
@@ -7615,7 +7439,10 @@
               <w:cnfStyle w:val="000000100000" w:firstRow="0" w:lastRow="0" w:firstColumn="0" w:lastColumn="0" w:oddVBand="0" w:evenVBand="0" w:oddHBand="1" w:evenHBand="0" w:firstRowFirstColumn="0" w:firstRowLastColumn="0" w:lastRowFirstColumn="0" w:lastRowLastColumn="0"/>
             </w:pPr>
             <w:r>
-              <w:t>Opción 2</w:t>
+              <w:t xml:space="preserve">Opción </w:t>
+            </w:r>
+            <w:r>
+              <w:t>1</w:t>
             </w:r>
           </w:p>
         </w:tc>
@@ -7727,17 +7554,7 @@
           <w:u w:val="single"/>
           <w:lang w:val="en-US"/>
         </w:rPr>
-        <w:t>S2-Man0</w:t>
-      </w:r>
-      <w:r>
-        <w:rPr>
-          <w:b/>
-          <w:bCs/>
-          <w:color w:val="9E0E0E"/>
-          <w:u w:val="single"/>
-          <w:lang w:val="en-US"/>
-        </w:rPr>
-        <w:t>8</w:t>
+        <w:t>S2-Man08</w:t>
       </w:r>
       <w:bookmarkEnd w:id="6"/>
     </w:p>
@@ -8010,14 +7827,7 @@
                 <w:b w:val="0"/>
                 <w:bCs w:val="0"/>
               </w:rPr>
-              <w:t>1</w:t>
-            </w:r>
-            <w:r>
-              <w:rPr>
-                <w:b w:val="0"/>
-                <w:bCs w:val="0"/>
-              </w:rPr>
-              <w:t>.</w:t>
+              <w:t>1.</w:t>
             </w:r>
             <w:r>
               <w:rPr>
@@ -8565,10 +8375,7 @@
               <w:t>-</w:t>
             </w:r>
             <w:r>
-              <w:t xml:space="preserve"> M</w:t>
-            </w:r>
-            <w:r>
-              <w:t>ás sencillo de implementar</w:t>
+              <w:t xml:space="preserve"> Más sencillo de implementar</w:t>
             </w:r>
             <w:r>
               <w:t>.</w:t>
@@ -8642,13 +8449,7 @@
               <w:t>-</w:t>
             </w:r>
             <w:r>
-              <w:t xml:space="preserve"> </w:t>
-            </w:r>
-            <w:r>
-              <w:t>Métodos más concis</w:t>
-            </w:r>
-            <w:r>
-              <w:t>o.</w:t>
+              <w:t xml:space="preserve"> Métodos más conciso.</w:t>
             </w:r>
           </w:p>
           <w:p>
@@ -8692,10 +8493,7 @@
               <w:t>-</w:t>
             </w:r>
             <w:r>
-              <w:t xml:space="preserve"> </w:t>
-            </w:r>
-            <w:r>
-              <w:t>Mayor cantidad de código.</w:t>
+              <w:t xml:space="preserve"> Mayor cantidad de código.</w:t>
             </w:r>
           </w:p>
           <w:p>
@@ -9044,16 +8842,7 @@
           <w:color w:val="9E0E0E"/>
           <w:u w:val="single"/>
         </w:rPr>
-        <w:t>up1</w:t>
-      </w:r>
-      <w:r>
-        <w:rPr>
-          <w:b/>
-          <w:bCs/>
-          <w:color w:val="9E0E0E"/>
-          <w:u w:val="single"/>
-        </w:rPr>
-        <w:t>9</w:t>
+        <w:t>up19</w:t>
       </w:r>
       <w:bookmarkEnd w:id="7"/>
     </w:p>
@@ -9529,16 +9318,49 @@
               <w:t>-</w:t>
             </w:r>
             <w:r>
-              <w:t xml:space="preserve"> </w:t>
-            </w:r>
-            <w:r>
-              <w:t xml:space="preserve">Estaría </w:t>
-            </w:r>
-            <w:r>
-              <w:t>con</w:t>
-            </w:r>
-            <w:r>
-              <w:t xml:space="preserve"> los apartados a los que solo pueden acceder los clientes.</w:t>
+              <w:t xml:space="preserve"> Estaría con los apartados a los que solo pueden acceder los clientes.</w:t>
+            </w:r>
+          </w:p>
+          <w:p>
+            <w:pPr>
+              <w:pStyle w:val="Prrafodelista"/>
+              <w:ind w:left="0"/>
+              <w:cnfStyle w:val="000000000000" w:firstRow="0" w:lastRow="0" w:firstColumn="0" w:lastColumn="0" w:oddVBand="0" w:evenVBand="0" w:oddHBand="0" w:evenHBand="0" w:firstRowFirstColumn="0" w:firstRowLastColumn="0" w:lastRowFirstColumn="0" w:lastRowLastColumn="0"/>
+            </w:pPr>
+            <w:r>
+              <w:t>-Menos intuitivo, ya que los usuarios no autenticados como clientes tendrían que entrar en el apartado de clientes</w:t>
+            </w:r>
+          </w:p>
+          <w:p>
+            <w:pPr>
+              <w:pStyle w:val="Prrafodelista"/>
+              <w:ind w:left="0"/>
+              <w:cnfStyle w:val="000000000000" w:firstRow="0" w:lastRow="0" w:firstColumn="0" w:lastColumn="0" w:oddVBand="0" w:evenVBand="0" w:oddHBand="0" w:evenHBand="0" w:firstRowFirstColumn="0" w:firstRowLastColumn="0" w:lastRowFirstColumn="0" w:lastRowLastColumn="0"/>
+              <w:rPr>
+                <w:b/>
+                <w:bCs/>
+              </w:rPr>
+            </w:pPr>
+            <w:r>
+              <w:rPr>
+                <w:b/>
+                <w:bCs/>
+              </w:rPr>
+              <w:t xml:space="preserve">Opción </w:t>
+            </w:r>
+            <w:r>
+              <w:rPr>
+                <w:b/>
+                <w:bCs/>
+              </w:rPr>
+              <w:t>2</w:t>
+            </w:r>
+            <w:r>
+              <w:rPr>
+                <w:b/>
+                <w:bCs/>
+              </w:rPr>
+              <w:t>:</w:t>
             </w:r>
           </w:p>
           <w:p>
@@ -9551,55 +9373,7 @@
               <w:t>-</w:t>
             </w:r>
             <w:r>
-              <w:t>Menos intuitivo, ya que los usuarios no autenticados como clientes tendrían que entrar en el apartado de clientes</w:t>
-            </w:r>
-          </w:p>
-          <w:p>
-            <w:pPr>
-              <w:pStyle w:val="Prrafodelista"/>
-              <w:ind w:left="0"/>
-              <w:cnfStyle w:val="000000000000" w:firstRow="0" w:lastRow="0" w:firstColumn="0" w:lastColumn="0" w:oddVBand="0" w:evenVBand="0" w:oddHBand="0" w:evenHBand="0" w:firstRowFirstColumn="0" w:firstRowLastColumn="0" w:lastRowFirstColumn="0" w:lastRowLastColumn="0"/>
-              <w:rPr>
-                <w:b/>
-                <w:bCs/>
-              </w:rPr>
-            </w:pPr>
-            <w:r>
-              <w:rPr>
-                <w:b/>
-                <w:bCs/>
-              </w:rPr>
-              <w:t xml:space="preserve">Opción </w:t>
-            </w:r>
-            <w:r>
-              <w:rPr>
-                <w:b/>
-                <w:bCs/>
-              </w:rPr>
-              <w:t>2</w:t>
-            </w:r>
-            <w:r>
-              <w:rPr>
-                <w:b/>
-                <w:bCs/>
-              </w:rPr>
-              <w:t>:</w:t>
-            </w:r>
-          </w:p>
-          <w:p>
-            <w:pPr>
-              <w:pStyle w:val="Prrafodelista"/>
-              <w:ind w:left="0"/>
-              <w:cnfStyle w:val="000000000000" w:firstRow="0" w:lastRow="0" w:firstColumn="0" w:lastColumn="0" w:oddVBand="0" w:evenVBand="0" w:oddHBand="0" w:evenHBand="0" w:firstRowFirstColumn="0" w:firstRowLastColumn="0" w:lastRowFirstColumn="0" w:lastRowLastColumn="0"/>
-            </w:pPr>
-            <w:r>
-              <w:t>-</w:t>
-            </w:r>
-            <w:r>
-              <w:t>Hay que crear un nuevo apartado</w:t>
-            </w:r>
-            <w:r>
-              <w:t>.</w:t>
+              <w:t>Hay que crear un nuevo apartado.</w:t>
             </w:r>
           </w:p>
         </w:tc>
@@ -9753,16 +9527,7 @@
           <w:color w:val="9E0E0E"/>
           <w:u w:val="single"/>
         </w:rPr>
-        <w:t>.</w:t>
-      </w:r>
-      <w:r>
-        <w:rPr>
-          <w:b/>
-          <w:bCs/>
-          <w:color w:val="9E0E0E"/>
-          <w:u w:val="single"/>
-        </w:rPr>
-        <w:t>Conclusión</w:t>
+        <w:t>.Conclusión</w:t>
       </w:r>
       <w:bookmarkEnd w:id="8"/>
     </w:p>

</xml_diff>